<commit_message>
update shell file and draft
Add directory check for data and results to shell file. Updated methods in draft.
</commit_message>
<xml_diff>
--- a/proposalDraft.docx
+++ b/proposalDraft.docx
@@ -1,6 +1,6 @@
 
 <file path=word/document.xml><?xml version="1.0" encoding="utf-8"?>
-<w:document xmlns:wpc="http://schemas.microsoft.com/office/word/2010/wordprocessingCanvas" xmlns:mc="http://schemas.openxmlformats.org/markup-compatibility/2006" xmlns:o="urn:schemas-microsoft-com:office:office" xmlns:r="http://schemas.openxmlformats.org/officeDocument/2006/relationships" xmlns:m="http://schemas.openxmlformats.org/officeDocument/2006/math" xmlns:v="urn:schemas-microsoft-com:vml" xmlns:wp14="http://schemas.microsoft.com/office/word/2010/wordprocessingDrawing" xmlns:wp="http://schemas.openxmlformats.org/drawingml/2006/wordprocessingDrawing" xmlns:w10="urn:schemas-microsoft-com:office:word" xmlns:w="http://schemas.openxmlformats.org/wordprocessingml/2006/main" xmlns:w14="http://schemas.microsoft.com/office/word/2010/wordml" xmlns:w15="http://schemas.microsoft.com/office/word/2012/wordml" xmlns:wpg="http://schemas.microsoft.com/office/word/2010/wordprocessingGroup" xmlns:wpi="http://schemas.microsoft.com/office/word/2010/wordprocessingInk" xmlns:wne="http://schemas.microsoft.com/office/word/2006/wordml" xmlns:wps="http://schemas.microsoft.com/office/word/2010/wordprocessingShape" mc:Ignorable="w14 w15 wp14">
+<w:document xmlns:wpc="http://schemas.microsoft.com/office/word/2010/wordprocessingCanvas" xmlns:mo="http://schemas.microsoft.com/office/mac/office/2008/main" xmlns:mc="http://schemas.openxmlformats.org/markup-compatibility/2006" xmlns:mv="urn:schemas-microsoft-com:mac:vml" xmlns:o="urn:schemas-microsoft-com:office:office" xmlns:r="http://schemas.openxmlformats.org/officeDocument/2006/relationships" xmlns:m="http://schemas.openxmlformats.org/officeDocument/2006/math" xmlns:v="urn:schemas-microsoft-com:vml" xmlns:wp14="http://schemas.microsoft.com/office/word/2010/wordprocessingDrawing" xmlns:wp="http://schemas.openxmlformats.org/drawingml/2006/wordprocessingDrawing" xmlns:w10="urn:schemas-microsoft-com:office:word" xmlns:w="http://schemas.openxmlformats.org/wordprocessingml/2006/main" xmlns:w14="http://schemas.microsoft.com/office/word/2010/wordml" xmlns:w15="http://schemas.microsoft.com/office/word/2012/wordml" xmlns:wpg="http://schemas.microsoft.com/office/word/2010/wordprocessingGroup" xmlns:wpi="http://schemas.microsoft.com/office/word/2010/wordprocessingInk" xmlns:wne="http://schemas.microsoft.com/office/word/2006/wordml" xmlns:wps="http://schemas.microsoft.com/office/word/2010/wordprocessingShape" mc:Ignorable="w14 w15 wp14">
   <w:body>
     <w:p>
       <w:pPr>
@@ -559,18 +559,8 @@
           <w:color w:val="000000"/>
           <w:vertAlign w:val="superscript"/>
         </w:rPr>
-        <w:t>2</w:t>
-      </w:r>
-      <w:proofErr w:type="gramStart"/>
-      <w:r>
-        <w:rPr>
-          <w:rFonts w:ascii="Arial" w:eastAsia="Times New Roman" w:hAnsi="Arial" w:cs="Arial"/>
-          <w:color w:val="000000"/>
-          <w:vertAlign w:val="superscript"/>
-        </w:rPr>
-        <w:t>,6</w:t>
-      </w:r>
-      <w:proofErr w:type="gramEnd"/>
+        <w:t>2,6</w:t>
+      </w:r>
       <w:r>
         <w:rPr>
           <w:rFonts w:ascii="Arial" w:eastAsia="Times New Roman" w:hAnsi="Arial" w:cs="Arial"/>
@@ -654,23 +644,7 @@
           <w:rFonts w:ascii="Arial" w:eastAsia="Times New Roman" w:hAnsi="Arial" w:cs="Arial"/>
           <w:color w:val="000000"/>
         </w:rPr>
-        <w:t xml:space="preserve">utrient deficiencies can also be problematic when drought occurs because </w:t>
-      </w:r>
-      <w:proofErr w:type="gramStart"/>
-      <w:r>
-        <w:rPr>
-          <w:rFonts w:ascii="Arial" w:eastAsia="Times New Roman" w:hAnsi="Arial" w:cs="Arial"/>
-          <w:color w:val="000000"/>
-        </w:rPr>
-        <w:t>plants</w:t>
-      </w:r>
-      <w:proofErr w:type="gramEnd"/>
-      <w:r>
-        <w:rPr>
-          <w:rFonts w:ascii="Arial" w:eastAsia="Times New Roman" w:hAnsi="Arial" w:cs="Arial"/>
-          <w:color w:val="000000"/>
-        </w:rPr>
-        <w:t xml:space="preserve"> are already experiencing abiotic stress and are less able t</w:t>
+        <w:t>utrient deficiencies can also be problematic when drought occurs because plants are already experiencing abiotic stress and are less able t</w:t>
       </w:r>
       <w:r>
         <w:rPr>
@@ -853,15 +827,7 @@
           <w:rFonts w:ascii="Arial" w:eastAsia="Times New Roman" w:hAnsi="Arial" w:cs="Arial"/>
           <w:color w:val="000000"/>
         </w:rPr>
-        <w:t>Water Stress Index (CWSI</w:t>
-      </w:r>
-      <w:proofErr w:type="gramStart"/>
-      <w:r>
-        <w:rPr>
-          <w:rFonts w:ascii="Arial" w:eastAsia="Times New Roman" w:hAnsi="Arial" w:cs="Arial"/>
-          <w:color w:val="000000"/>
-        </w:rPr>
-        <w:t>)</w:t>
+        <w:t>Water Stress Index (CWSI)</w:t>
       </w:r>
       <w:r>
         <w:rPr>
@@ -871,7 +837,6 @@
         </w:rPr>
         <w:t>8</w:t>
       </w:r>
-      <w:proofErr w:type="gramEnd"/>
       <w:r>
         <w:rPr>
           <w:rFonts w:ascii="Arial" w:eastAsia="Times New Roman" w:hAnsi="Arial" w:cs="Arial"/>
@@ -993,23 +958,7 @@
           <w:rFonts w:ascii="Arial" w:eastAsia="Times New Roman" w:hAnsi="Arial" w:cs="Arial"/>
           <w:color w:val="000000"/>
         </w:rPr>
-        <w:t xml:space="preserve"> </w:t>
-      </w:r>
-      <w:proofErr w:type="gramStart"/>
-      <w:r>
-        <w:rPr>
-          <w:rFonts w:ascii="Arial" w:eastAsia="Times New Roman" w:hAnsi="Arial" w:cs="Arial"/>
-          <w:color w:val="000000"/>
-        </w:rPr>
-        <w:t>et</w:t>
-      </w:r>
-      <w:proofErr w:type="gramEnd"/>
-      <w:r>
-        <w:rPr>
-          <w:rFonts w:ascii="Arial" w:eastAsia="Times New Roman" w:hAnsi="Arial" w:cs="Arial"/>
-          <w:color w:val="000000"/>
-        </w:rPr>
-        <w:t xml:space="preserve"> al.</w:t>
+        <w:t xml:space="preserve"> et al.</w:t>
       </w:r>
       <w:r>
         <w:rPr>
@@ -1368,7 +1317,7 @@
           <w:rFonts w:ascii="Arial" w:eastAsia="Times New Roman" w:hAnsi="Arial" w:cs="Arial"/>
           <w:color w:val="000000"/>
         </w:rPr>
-        <w:t>PROPOSED METHODS</w:t>
+        <w:t>METHODS</w:t>
       </w:r>
     </w:p>
     <w:p>
@@ -1398,7 +1347,7 @@
           <w:i/>
           <w:color w:val="000000"/>
         </w:rPr>
-        <w:t>Data Tidying and Docker Container Setup</w:t>
+        <w:t>Data Generation</w:t>
       </w:r>
     </w:p>
     <w:p>
@@ -1467,103 +1416,43 @@
           <w:rFonts w:ascii="Arial" w:eastAsia="Times New Roman" w:hAnsi="Arial" w:cs="Arial"/>
           <w:color w:val="000000"/>
         </w:rPr>
-        <w:t>. Five sensors report to ea</w:t>
-      </w:r>
-      <w:r>
-        <w:rPr>
-          <w:rFonts w:ascii="Arial" w:eastAsia="Times New Roman" w:hAnsi="Arial" w:cs="Arial"/>
-          <w:color w:val="000000"/>
-        </w:rPr>
-        <w:t>ch data-logger, so each file consists of</w:t>
-      </w:r>
-      <w:r>
-        <w:rPr>
-          <w:rFonts w:ascii="Arial" w:eastAsia="Times New Roman" w:hAnsi="Arial" w:cs="Arial"/>
-          <w:color w:val="000000"/>
-        </w:rPr>
-        <w:t xml:space="preserve"> data from several sensor types, corresponding to different plots. </w:t>
-      </w:r>
-      <w:r>
-        <w:rPr>
-          <w:rFonts w:ascii="Arial" w:eastAsia="Times New Roman" w:hAnsi="Arial" w:cs="Arial"/>
-          <w:color w:val="000000"/>
-        </w:rPr>
-        <w:t xml:space="preserve">Initial data retrieval and processing was done in a </w:t>
-      </w:r>
-      <w:proofErr w:type="spellStart"/>
-      <w:r>
-        <w:rPr>
-          <w:rFonts w:ascii="Arial" w:eastAsia="Times New Roman" w:hAnsi="Arial" w:cs="Arial"/>
-          <w:color w:val="000000"/>
-        </w:rPr>
-        <w:t>Jupyter</w:t>
-      </w:r>
-      <w:proofErr w:type="spellEnd"/>
-      <w:r>
-        <w:rPr>
-          <w:rFonts w:ascii="Arial" w:eastAsia="Times New Roman" w:hAnsi="Arial" w:cs="Arial"/>
-          <w:color w:val="000000"/>
-        </w:rPr>
-        <w:t xml:space="preserve"> Notebook, with Python 3.6.2 with </w:t>
-      </w:r>
-      <w:proofErr w:type="spellStart"/>
-      <w:r>
-        <w:rPr>
-          <w:rFonts w:ascii="Arial" w:eastAsia="Times New Roman" w:hAnsi="Arial" w:cs="Arial"/>
-          <w:color w:val="000000"/>
-        </w:rPr>
-        <w:t>jupyter_core</w:t>
-      </w:r>
-      <w:proofErr w:type="spellEnd"/>
-      <w:r>
-        <w:rPr>
-          <w:rFonts w:ascii="Arial" w:eastAsia="Times New Roman" w:hAnsi="Arial" w:cs="Arial"/>
-          <w:color w:val="000000"/>
-        </w:rPr>
-        <w:t xml:space="preserve"> 4.3.0. We also used </w:t>
-      </w:r>
-      <w:proofErr w:type="spellStart"/>
-      <w:r>
-        <w:rPr>
-          <w:rFonts w:ascii="Arial" w:eastAsia="Times New Roman" w:hAnsi="Arial" w:cs="Arial"/>
-          <w:color w:val="000000"/>
-        </w:rPr>
-        <w:t>numpy</w:t>
-      </w:r>
-      <w:proofErr w:type="spellEnd"/>
-      <w:r>
-        <w:rPr>
-          <w:rFonts w:ascii="Arial" w:eastAsia="Times New Roman" w:hAnsi="Arial" w:cs="Arial"/>
-          <w:color w:val="000000"/>
-        </w:rPr>
-        <w:t xml:space="preserve"> 1.13.0 and pandas 0.20.2. To reinitialize the files, we used Microsoft Excel for Mac 15.27. We exported the </w:t>
-      </w:r>
-      <w:proofErr w:type="spellStart"/>
-      <w:r>
-        <w:rPr>
-          <w:rFonts w:ascii="Arial" w:eastAsia="Times New Roman" w:hAnsi="Arial" w:cs="Arial"/>
-          <w:color w:val="000000"/>
-        </w:rPr>
-        <w:t>Jupyter</w:t>
-      </w:r>
-      <w:proofErr w:type="spellEnd"/>
-      <w:r>
-        <w:rPr>
-          <w:rFonts w:ascii="Arial" w:eastAsia="Times New Roman" w:hAnsi="Arial" w:cs="Arial"/>
-          <w:color w:val="000000"/>
-        </w:rPr>
-        <w:t xml:space="preserve"> Notebook to a single python script that can be run in a Docker container. The container was created with Docker version 17.12.0-ce.</w:t>
-      </w:r>
-    </w:p>
-    <w:p>
-      <w:pPr>
-        <w:spacing w:after="0" w:line="240" w:lineRule="auto"/>
-        <w:textAlignment w:val="baseline"/>
-        <w:rPr>
-          <w:rFonts w:ascii="Arial" w:eastAsia="Times New Roman" w:hAnsi="Arial" w:cs="Arial"/>
-          <w:color w:val="000000"/>
-        </w:rPr>
-      </w:pPr>
+        <w:t xml:space="preserve">. </w:t>
+      </w:r>
+      <w:r>
+        <w:rPr>
+          <w:rFonts w:ascii="Arial" w:eastAsia="Times New Roman" w:hAnsi="Arial" w:cs="Arial"/>
+          <w:color w:val="000000"/>
+        </w:rPr>
+        <w:t xml:space="preserve">Each data-logger supports input from up to five sensors, but not all ports were utilized on all loggers. Rows 4, 5, and 6 </w:t>
+      </w:r>
+      <w:r>
+        <w:rPr>
+          <w:rFonts w:ascii="Arial" w:eastAsia="Times New Roman" w:hAnsi="Arial" w:cs="Arial"/>
+          <w:color w:val="000000"/>
+        </w:rPr>
+        <w:t>had two loggers—</w:t>
+      </w:r>
+      <w:r>
+        <w:rPr>
+          <w:rFonts w:ascii="Arial" w:eastAsia="Times New Roman" w:hAnsi="Arial" w:cs="Arial"/>
+          <w:color w:val="000000"/>
+        </w:rPr>
+        <w:t>each with full port utilization, but the rear bank of sensors report</w:t>
+      </w:r>
+      <w:r>
+        <w:rPr>
+          <w:rFonts w:ascii="Arial" w:eastAsia="Times New Roman" w:hAnsi="Arial" w:cs="Arial"/>
+          <w:color w:val="000000"/>
+        </w:rPr>
+        <w:t>ed</w:t>
+      </w:r>
+      <w:r>
+        <w:rPr>
+          <w:rFonts w:ascii="Arial" w:eastAsia="Times New Roman" w:hAnsi="Arial" w:cs="Arial"/>
+          <w:color w:val="000000"/>
+        </w:rPr>
+        <w:t xml:space="preserve"> data only for the plot in the third column.</w:t>
+      </w:r>
       <w:r>
         <w:rPr>
           <w:rFonts w:ascii="Arial" w:eastAsia="Times New Roman" w:hAnsi="Arial" w:cs="Arial"/>
@@ -1576,138 +1465,7 @@
           <w:rFonts w:ascii="Arial" w:eastAsia="Times New Roman" w:hAnsi="Arial" w:cs="Arial"/>
           <w:color w:val="000000"/>
         </w:rPr>
-        <w:tab/>
-      </w:r>
-      <w:r>
-        <w:rPr>
-          <w:rFonts w:ascii="Arial" w:eastAsia="Times New Roman" w:hAnsi="Arial" w:cs="Arial"/>
-          <w:color w:val="000000"/>
-        </w:rPr>
-        <w:t>The .</w:t>
-      </w:r>
-      <w:proofErr w:type="spellStart"/>
-      <w:r>
-        <w:rPr>
-          <w:rFonts w:ascii="Arial" w:eastAsia="Times New Roman" w:hAnsi="Arial" w:cs="Arial"/>
-          <w:color w:val="000000"/>
-        </w:rPr>
-        <w:t>xls</w:t>
-      </w:r>
-      <w:proofErr w:type="spellEnd"/>
-      <w:r>
-        <w:rPr>
-          <w:rFonts w:ascii="Arial" w:eastAsia="Times New Roman" w:hAnsi="Arial" w:cs="Arial"/>
-          <w:color w:val="000000"/>
-        </w:rPr>
-        <w:t xml:space="preserve"> data files output by the Decagon server were not properly initialized. The file header was missing data, and it was necessary to manually open and save each file in Excel. After initialization, starting with the file generated by the </w:t>
-      </w:r>
-      <w:proofErr w:type="spellStart"/>
-      <w:r>
-        <w:rPr>
-          <w:rFonts w:ascii="Arial" w:eastAsia="Times New Roman" w:hAnsi="Arial" w:cs="Arial"/>
-          <w:color w:val="000000"/>
-        </w:rPr>
-        <w:t>datalogger</w:t>
-      </w:r>
-      <w:proofErr w:type="spellEnd"/>
-      <w:r>
-        <w:rPr>
-          <w:rFonts w:ascii="Arial" w:eastAsia="Times New Roman" w:hAnsi="Arial" w:cs="Arial"/>
-          <w:color w:val="000000"/>
-        </w:rPr>
-        <w:t xml:space="preserve"> on the front of the first row, each file was read in as a </w:t>
-      </w:r>
-      <w:proofErr w:type="gramStart"/>
-      <w:r>
-        <w:rPr>
-          <w:rFonts w:ascii="Arial" w:eastAsia="Times New Roman" w:hAnsi="Arial" w:cs="Arial"/>
-          <w:color w:val="000000"/>
-        </w:rPr>
-        <w:t>pandas</w:t>
-      </w:r>
-      <w:proofErr w:type="gramEnd"/>
-      <w:r>
-        <w:rPr>
-          <w:rFonts w:ascii="Arial" w:eastAsia="Times New Roman" w:hAnsi="Arial" w:cs="Arial"/>
-          <w:color w:val="000000"/>
-        </w:rPr>
-        <w:t xml:space="preserve"> </w:t>
-      </w:r>
-      <w:proofErr w:type="spellStart"/>
-      <w:r>
-        <w:rPr>
-          <w:rFonts w:ascii="Arial" w:eastAsia="Times New Roman" w:hAnsi="Arial" w:cs="Arial"/>
-          <w:color w:val="000000"/>
-        </w:rPr>
-        <w:t>dataframe</w:t>
-      </w:r>
-      <w:proofErr w:type="spellEnd"/>
-      <w:r>
-        <w:rPr>
-          <w:rFonts w:ascii="Arial" w:eastAsia="Times New Roman" w:hAnsi="Arial" w:cs="Arial"/>
-          <w:color w:val="000000"/>
-        </w:rPr>
-        <w:t xml:space="preserve"> and processed by the Python script. Each set of columns corresponding to a single plot was sliced and appended to the others in that row. Each of the resulting frames was appended to create one large frame. This frame, and each intermediate frame, was written to a </w:t>
-      </w:r>
-      <w:r>
-        <w:rPr>
-          <w:rFonts w:ascii="Arial" w:eastAsia="Times New Roman" w:hAnsi="Arial" w:cs="Arial"/>
-          <w:color w:val="000000"/>
-        </w:rPr>
-        <w:t>tab-delimited (.</w:t>
-      </w:r>
-      <w:proofErr w:type="spellStart"/>
-      <w:r>
-        <w:rPr>
-          <w:rFonts w:ascii="Arial" w:eastAsia="Times New Roman" w:hAnsi="Arial" w:cs="Arial"/>
-          <w:color w:val="000000"/>
-        </w:rPr>
-        <w:t>tsv</w:t>
-      </w:r>
-      <w:proofErr w:type="spellEnd"/>
-      <w:r>
-        <w:rPr>
-          <w:rFonts w:ascii="Arial" w:eastAsia="Times New Roman" w:hAnsi="Arial" w:cs="Arial"/>
-          <w:color w:val="000000"/>
-        </w:rPr>
-        <w:t>)</w:t>
-      </w:r>
-      <w:r>
-        <w:rPr>
-          <w:rFonts w:ascii="Arial" w:eastAsia="Times New Roman" w:hAnsi="Arial" w:cs="Arial"/>
-          <w:color w:val="000000"/>
-        </w:rPr>
-        <w:t xml:space="preserve"> file for further processing by R. </w:t>
-      </w:r>
-      <w:r>
-        <w:rPr>
-          <w:rFonts w:ascii="Arial" w:eastAsia="Times New Roman" w:hAnsi="Arial" w:cs="Arial"/>
-          <w:color w:val="000000"/>
-        </w:rPr>
-        <w:t>One of the data-logger files logged i</w:t>
-      </w:r>
-      <w:r>
-        <w:rPr>
-          <w:rFonts w:ascii="Arial" w:eastAsia="Times New Roman" w:hAnsi="Arial" w:cs="Arial"/>
-          <w:color w:val="000000"/>
-        </w:rPr>
-        <w:t xml:space="preserve">rrigation flow for all of the plots, so it was not included in the main </w:t>
-      </w:r>
-      <w:proofErr w:type="spellStart"/>
-      <w:r>
-        <w:rPr>
-          <w:rFonts w:ascii="Arial" w:eastAsia="Times New Roman" w:hAnsi="Arial" w:cs="Arial"/>
-          <w:color w:val="000000"/>
-        </w:rPr>
-        <w:t>dataframe</w:t>
-      </w:r>
-      <w:proofErr w:type="spellEnd"/>
-      <w:r>
-        <w:rPr>
-          <w:rFonts w:ascii="Arial" w:eastAsia="Times New Roman" w:hAnsi="Arial" w:cs="Arial"/>
-          <w:color w:val="000000"/>
-        </w:rPr>
-        <w:t>; data from this file was read into a separate frame so it can be merged with the final frame later.</w:t>
+        <w:t>Data from the rear bank had to be combined with third-column plot data from the forward bank on these rows.</w:t>
       </w:r>
     </w:p>
     <w:p>
@@ -1725,7 +1483,768 @@
           <w:rFonts w:ascii="Arial" w:eastAsia="Times New Roman" w:hAnsi="Arial" w:cs="Arial"/>
           <w:color w:val="000000"/>
         </w:rPr>
-        <w:t>To use the Docker container, download the most-recent recent version of Docker. Make sure the daemon is running. We recommend going through at least the first two steps of the Get Started guide. Then</w:t>
+        <w:t>B</w:t>
+      </w:r>
+      <w:r>
+        <w:rPr>
+          <w:rFonts w:ascii="Arial" w:eastAsia="Times New Roman" w:hAnsi="Arial" w:cs="Arial"/>
+          <w:color w:val="000000"/>
+        </w:rPr>
+        <w:t xml:space="preserve">oth the GS3 and MPS6 sensors report soil temperature. </w:t>
+      </w:r>
+      <w:r>
+        <w:rPr>
+          <w:rFonts w:ascii="Arial" w:eastAsia="Times New Roman" w:hAnsi="Arial" w:cs="Arial"/>
+          <w:color w:val="000000"/>
+        </w:rPr>
+        <w:t>With the a</w:t>
+      </w:r>
+      <w:r>
+        <w:rPr>
+          <w:rFonts w:ascii="Arial" w:eastAsia="Times New Roman" w:hAnsi="Arial" w:cs="Arial"/>
+          <w:color w:val="000000"/>
+        </w:rPr>
+        <w:t>dditional s</w:t>
+      </w:r>
+      <w:r>
+        <w:rPr>
+          <w:rFonts w:ascii="Arial" w:eastAsia="Times New Roman" w:hAnsi="Arial" w:cs="Arial"/>
+          <w:color w:val="000000"/>
+        </w:rPr>
+        <w:t xml:space="preserve">ensors in the third-column plot </w:t>
+      </w:r>
+      <w:r>
+        <w:rPr>
+          <w:rFonts w:ascii="Arial" w:eastAsia="Times New Roman" w:hAnsi="Arial" w:cs="Arial"/>
+          <w:color w:val="000000"/>
+        </w:rPr>
+        <w:t xml:space="preserve">(one each </w:t>
+      </w:r>
+      <w:r>
+        <w:rPr>
+          <w:rFonts w:ascii="Arial" w:eastAsia="Times New Roman" w:hAnsi="Arial" w:cs="Arial"/>
+          <w:color w:val="000000"/>
+        </w:rPr>
+        <w:t xml:space="preserve">at </w:t>
+      </w:r>
+      <w:r>
+        <w:rPr>
+          <w:rFonts w:ascii="Arial" w:eastAsia="Times New Roman" w:hAnsi="Arial" w:cs="Arial"/>
+          <w:color w:val="000000"/>
+        </w:rPr>
+        <w:t>64cm, 150cm, and 300cm</w:t>
+      </w:r>
+      <w:r>
+        <w:rPr>
+          <w:rFonts w:ascii="Arial" w:eastAsia="Times New Roman" w:hAnsi="Arial" w:cs="Arial"/>
+          <w:color w:val="000000"/>
+        </w:rPr>
+        <w:t>)</w:t>
+      </w:r>
+      <w:r>
+        <w:rPr>
+          <w:rFonts w:ascii="Arial" w:eastAsia="Times New Roman" w:hAnsi="Arial" w:cs="Arial"/>
+          <w:color w:val="000000"/>
+        </w:rPr>
+        <w:t>, there is both a GS3 and MPS6 sensor at 150cm and 300cm and just an MPS6 at 64cm on the rear bank, and a GS3 at 64cm on the forward bank. We calculated the average of the two soil temperature measurements at each sensor depth.</w:t>
+      </w:r>
+    </w:p>
+    <w:p>
+      <w:pPr>
+        <w:spacing w:after="0" w:line="240" w:lineRule="auto"/>
+        <w:ind w:firstLine="720"/>
+        <w:textAlignment w:val="baseline"/>
+        <w:rPr>
+          <w:rFonts w:ascii="Arial" w:eastAsia="Times New Roman" w:hAnsi="Arial" w:cs="Arial"/>
+          <w:color w:val="000000"/>
+        </w:rPr>
+      </w:pPr>
+      <w:r>
+        <w:rPr>
+          <w:rFonts w:ascii="Arial" w:eastAsia="Times New Roman" w:hAnsi="Arial" w:cs="Arial"/>
+          <w:color w:val="000000"/>
+        </w:rPr>
+        <w:t xml:space="preserve">There is also the issue of missing observations from row 1 and row 7. For some reason, the data-loggers missed </w:t>
+      </w:r>
+      <w:r>
+        <w:rPr>
+          <w:rFonts w:ascii="Arial" w:eastAsia="Times New Roman" w:hAnsi="Arial" w:cs="Arial"/>
+          <w:color w:val="000000"/>
+        </w:rPr>
+        <w:t xml:space="preserve">two observations completely: </w:t>
+      </w:r>
+      <w:r>
+        <w:rPr>
+          <w:rFonts w:ascii="Arial" w:eastAsia="Times New Roman" w:hAnsi="Arial" w:cs="Arial"/>
+          <w:color w:val="000000"/>
+        </w:rPr>
+        <w:t xml:space="preserve">5/10/2017 </w:t>
+      </w:r>
+      <w:r>
+        <w:rPr>
+          <w:rFonts w:ascii="Arial" w:eastAsia="Times New Roman" w:hAnsi="Arial" w:cs="Arial"/>
+          <w:color w:val="000000"/>
+        </w:rPr>
+        <w:t>1700 (row 1) and 5/24/2017 1100 (row 7). Considering the total number of observations (169k), we deemed this an acceptable error rate (0.00</w:t>
+      </w:r>
+      <w:r>
+        <w:rPr>
+          <w:rFonts w:ascii="Arial" w:eastAsia="Times New Roman" w:hAnsi="Arial" w:cs="Arial"/>
+          <w:color w:val="000000"/>
+        </w:rPr>
+        <w:t>1</w:t>
+      </w:r>
+      <w:r>
+        <w:rPr>
+          <w:rFonts w:ascii="Arial" w:eastAsia="Times New Roman" w:hAnsi="Arial" w:cs="Arial"/>
+          <w:color w:val="000000"/>
+        </w:rPr>
+        <w:t xml:space="preserve">2%). However, despite the low error rate, given that there are only 24 observations in a day, this throws off data for the entire row for most of the observation timeframe (including the </w:t>
+      </w:r>
+      <w:proofErr w:type="spellStart"/>
+      <w:r>
+        <w:rPr>
+          <w:rFonts w:ascii="Arial" w:eastAsia="Times New Roman" w:hAnsi="Arial" w:cs="Arial"/>
+          <w:color w:val="000000"/>
+        </w:rPr>
+        <w:t>drydown</w:t>
+      </w:r>
+      <w:proofErr w:type="spellEnd"/>
+      <w:r>
+        <w:rPr>
+          <w:rFonts w:ascii="Arial" w:eastAsia="Times New Roman" w:hAnsi="Arial" w:cs="Arial"/>
+          <w:color w:val="000000"/>
+        </w:rPr>
+        <w:t xml:space="preserve"> period).</w:t>
+      </w:r>
+    </w:p>
+    <w:p>
+      <w:pPr>
+        <w:spacing w:after="0" w:line="240" w:lineRule="auto"/>
+        <w:ind w:firstLine="720"/>
+        <w:textAlignment w:val="baseline"/>
+        <w:rPr>
+          <w:rFonts w:ascii="Arial" w:eastAsia="Times New Roman" w:hAnsi="Arial" w:cs="Arial"/>
+          <w:color w:val="000000"/>
+        </w:rPr>
+      </w:pPr>
+    </w:p>
+    <w:p>
+      <w:pPr>
+        <w:spacing w:after="0" w:line="240" w:lineRule="auto"/>
+        <w:textAlignment w:val="baseline"/>
+        <w:rPr>
+          <w:rFonts w:ascii="Arial" w:eastAsia="Times New Roman" w:hAnsi="Arial" w:cs="Arial"/>
+          <w:i/>
+          <w:color w:val="000000"/>
+        </w:rPr>
+      </w:pPr>
+      <w:r>
+        <w:rPr>
+          <w:rFonts w:ascii="Arial" w:eastAsia="Times New Roman" w:hAnsi="Arial" w:cs="Arial"/>
+          <w:i/>
+          <w:color w:val="000000"/>
+        </w:rPr>
+        <w:t xml:space="preserve">Data </w:t>
+      </w:r>
+      <w:r>
+        <w:rPr>
+          <w:rFonts w:ascii="Arial" w:eastAsia="Times New Roman" w:hAnsi="Arial" w:cs="Arial"/>
+          <w:i/>
+          <w:color w:val="000000"/>
+        </w:rPr>
+        <w:t>Tidying and Preparation</w:t>
+      </w:r>
+    </w:p>
+    <w:p>
+      <w:pPr>
+        <w:spacing w:after="0" w:line="240" w:lineRule="auto"/>
+        <w:ind w:firstLine="720"/>
+        <w:textAlignment w:val="baseline"/>
+        <w:rPr>
+          <w:rFonts w:ascii="Arial" w:eastAsia="Times New Roman" w:hAnsi="Arial" w:cs="Arial"/>
+          <w:color w:val="000000"/>
+        </w:rPr>
+      </w:pPr>
+      <w:r>
+        <w:rPr>
+          <w:rFonts w:ascii="Arial" w:eastAsia="Times New Roman" w:hAnsi="Arial" w:cs="Arial"/>
+          <w:color w:val="000000"/>
+        </w:rPr>
+        <w:t>The .</w:t>
+      </w:r>
+      <w:proofErr w:type="spellStart"/>
+      <w:r>
+        <w:rPr>
+          <w:rFonts w:ascii="Arial" w:eastAsia="Times New Roman" w:hAnsi="Arial" w:cs="Arial"/>
+          <w:color w:val="000000"/>
+        </w:rPr>
+        <w:t>xls</w:t>
+      </w:r>
+      <w:proofErr w:type="spellEnd"/>
+      <w:r>
+        <w:rPr>
+          <w:rFonts w:ascii="Arial" w:eastAsia="Times New Roman" w:hAnsi="Arial" w:cs="Arial"/>
+          <w:color w:val="000000"/>
+        </w:rPr>
+        <w:t xml:space="preserve"> data files output by the Decagon server </w:t>
+      </w:r>
+      <w:r>
+        <w:rPr>
+          <w:rFonts w:ascii="Arial" w:eastAsia="Times New Roman" w:hAnsi="Arial" w:cs="Arial"/>
+          <w:color w:val="000000"/>
+        </w:rPr>
+        <w:t>were not properly initialized—t</w:t>
+      </w:r>
+      <w:r>
+        <w:rPr>
+          <w:rFonts w:ascii="Arial" w:eastAsia="Times New Roman" w:hAnsi="Arial" w:cs="Arial"/>
+          <w:color w:val="000000"/>
+        </w:rPr>
+        <w:t>he file header was missing data, and it was necessary to manually open and save each file in Excel</w:t>
+      </w:r>
+      <w:r>
+        <w:rPr>
+          <w:rFonts w:ascii="Arial" w:eastAsia="Times New Roman" w:hAnsi="Arial" w:cs="Arial"/>
+          <w:color w:val="000000"/>
+        </w:rPr>
+        <w:t xml:space="preserve"> in </w:t>
+      </w:r>
+      <w:r>
+        <w:rPr>
+          <w:rFonts w:ascii="Arial" w:eastAsia="Times New Roman" w:hAnsi="Arial" w:cs="Arial"/>
+          <w:color w:val="000000"/>
+        </w:rPr>
+        <w:lastRenderedPageBreak/>
+        <w:t>order to reinitialize the metadata.</w:t>
+      </w:r>
+      <w:r>
+        <w:rPr>
+          <w:rFonts w:ascii="Arial" w:eastAsia="Times New Roman" w:hAnsi="Arial" w:cs="Arial"/>
+          <w:color w:val="000000"/>
+        </w:rPr>
+        <w:t xml:space="preserve"> Simply saving the file with no changes</w:t>
+      </w:r>
+      <w:r>
+        <w:rPr>
+          <w:rFonts w:ascii="Arial" w:eastAsia="Times New Roman" w:hAnsi="Arial" w:cs="Arial"/>
+          <w:color w:val="000000"/>
+        </w:rPr>
+        <w:t xml:space="preserve"> </w:t>
+      </w:r>
+      <w:r>
+        <w:rPr>
+          <w:rFonts w:ascii="Arial" w:eastAsia="Times New Roman" w:hAnsi="Arial" w:cs="Arial"/>
+          <w:color w:val="000000"/>
+        </w:rPr>
+        <w:t xml:space="preserve">is sufficient to fix the header. </w:t>
+      </w:r>
+      <w:r>
+        <w:rPr>
+          <w:rFonts w:ascii="Arial" w:eastAsia="Times New Roman" w:hAnsi="Arial" w:cs="Arial"/>
+          <w:color w:val="000000"/>
+        </w:rPr>
+        <w:t>Future work would include working with Decagon to fix the issues in file generation.</w:t>
+      </w:r>
+    </w:p>
+    <w:p>
+      <w:pPr>
+        <w:spacing w:after="0" w:line="240" w:lineRule="auto"/>
+        <w:ind w:firstLine="720"/>
+        <w:textAlignment w:val="baseline"/>
+        <w:rPr>
+          <w:rFonts w:ascii="Arial" w:eastAsia="Times New Roman" w:hAnsi="Arial" w:cs="Arial"/>
+          <w:color w:val="000000"/>
+        </w:rPr>
+      </w:pPr>
+      <w:r>
+        <w:rPr>
+          <w:rFonts w:ascii="Arial" w:eastAsia="Times New Roman" w:hAnsi="Arial" w:cs="Arial"/>
+          <w:color w:val="000000"/>
+        </w:rPr>
+        <w:t>To reinitialize the files, we use</w:t>
+      </w:r>
+      <w:r>
+        <w:rPr>
+          <w:rFonts w:ascii="Arial" w:eastAsia="Times New Roman" w:hAnsi="Arial" w:cs="Arial"/>
+          <w:color w:val="000000"/>
+        </w:rPr>
+        <w:t xml:space="preserve">d Microsoft Excel for Mac (v15.27). After reinitializing the file metadata, </w:t>
+      </w:r>
+      <w:r>
+        <w:rPr>
+          <w:rFonts w:ascii="Arial" w:eastAsia="Times New Roman" w:hAnsi="Arial" w:cs="Arial"/>
+          <w:color w:val="000000"/>
+        </w:rPr>
+        <w:t xml:space="preserve">data retrieval and processing was done in a </w:t>
+      </w:r>
+      <w:proofErr w:type="spellStart"/>
+      <w:r>
+        <w:rPr>
+          <w:rFonts w:ascii="Arial" w:eastAsia="Times New Roman" w:hAnsi="Arial" w:cs="Arial"/>
+          <w:color w:val="000000"/>
+        </w:rPr>
+        <w:t>Jupyter</w:t>
+      </w:r>
+      <w:proofErr w:type="spellEnd"/>
+      <w:r>
+        <w:rPr>
+          <w:rFonts w:ascii="Arial" w:eastAsia="Times New Roman" w:hAnsi="Arial" w:cs="Arial"/>
+          <w:color w:val="000000"/>
+        </w:rPr>
+        <w:t xml:space="preserve"> Notebook</w:t>
+      </w:r>
+      <w:r>
+        <w:rPr>
+          <w:rFonts w:ascii="Arial" w:eastAsia="Times New Roman" w:hAnsi="Arial" w:cs="Arial"/>
+          <w:color w:val="000000"/>
+        </w:rPr>
+        <w:t xml:space="preserve"> running </w:t>
+      </w:r>
+      <w:proofErr w:type="spellStart"/>
+      <w:r>
+        <w:rPr>
+          <w:rFonts w:ascii="Arial" w:eastAsia="Times New Roman" w:hAnsi="Arial" w:cs="Arial"/>
+          <w:color w:val="000000"/>
+        </w:rPr>
+        <w:t>jupyter_core</w:t>
+      </w:r>
+      <w:proofErr w:type="spellEnd"/>
+      <w:r>
+        <w:rPr>
+          <w:rFonts w:ascii="Arial" w:eastAsia="Times New Roman" w:hAnsi="Arial" w:cs="Arial"/>
+          <w:color w:val="000000"/>
+        </w:rPr>
+        <w:t xml:space="preserve"> 4.3.0</w:t>
+      </w:r>
+      <w:r>
+        <w:rPr>
+          <w:rFonts w:ascii="Arial" w:eastAsia="Times New Roman" w:hAnsi="Arial" w:cs="Arial"/>
+          <w:color w:val="000000"/>
+        </w:rPr>
+        <w:t xml:space="preserve"> (on </w:t>
+      </w:r>
+      <w:r>
+        <w:rPr>
+          <w:rFonts w:ascii="Arial" w:eastAsia="Times New Roman" w:hAnsi="Arial" w:cs="Arial"/>
+          <w:color w:val="000000"/>
+        </w:rPr>
+        <w:t xml:space="preserve">Python </w:t>
+      </w:r>
+      <w:r>
+        <w:rPr>
+          <w:rFonts w:ascii="Arial" w:eastAsia="Times New Roman" w:hAnsi="Arial" w:cs="Arial"/>
+          <w:color w:val="000000"/>
+        </w:rPr>
+        <w:t>v</w:t>
+      </w:r>
+      <w:r>
+        <w:rPr>
+          <w:rFonts w:ascii="Arial" w:eastAsia="Times New Roman" w:hAnsi="Arial" w:cs="Arial"/>
+          <w:color w:val="000000"/>
+        </w:rPr>
+        <w:t>3.6.2</w:t>
+      </w:r>
+      <w:r>
+        <w:rPr>
+          <w:rFonts w:ascii="Arial" w:eastAsia="Times New Roman" w:hAnsi="Arial" w:cs="Arial"/>
+          <w:color w:val="000000"/>
+        </w:rPr>
+        <w:t>)</w:t>
+      </w:r>
+      <w:r>
+        <w:rPr>
+          <w:rFonts w:ascii="Arial" w:eastAsia="Times New Roman" w:hAnsi="Arial" w:cs="Arial"/>
+          <w:color w:val="000000"/>
+        </w:rPr>
+        <w:t xml:space="preserve">. </w:t>
+      </w:r>
+      <w:r>
+        <w:rPr>
+          <w:rFonts w:ascii="Arial" w:eastAsia="Times New Roman" w:hAnsi="Arial" w:cs="Arial"/>
+          <w:color w:val="000000"/>
+        </w:rPr>
+        <w:t xml:space="preserve">The </w:t>
+      </w:r>
+      <w:proofErr w:type="spellStart"/>
+      <w:r>
+        <w:rPr>
+          <w:rFonts w:ascii="Arial" w:eastAsia="Times New Roman" w:hAnsi="Arial" w:cs="Arial"/>
+          <w:color w:val="000000"/>
+        </w:rPr>
+        <w:t>numpy</w:t>
+      </w:r>
+      <w:proofErr w:type="spellEnd"/>
+      <w:r>
+        <w:rPr>
+          <w:rFonts w:ascii="Arial" w:eastAsia="Times New Roman" w:hAnsi="Arial" w:cs="Arial"/>
+          <w:color w:val="000000"/>
+        </w:rPr>
+        <w:t xml:space="preserve"> (v1.13.0) and pandas (</w:t>
+      </w:r>
+      <w:r>
+        <w:rPr>
+          <w:rFonts w:ascii="Arial" w:eastAsia="Times New Roman" w:hAnsi="Arial" w:cs="Arial"/>
+          <w:color w:val="000000"/>
+        </w:rPr>
+        <w:t>v</w:t>
+      </w:r>
+      <w:r>
+        <w:rPr>
+          <w:rFonts w:ascii="Arial" w:eastAsia="Times New Roman" w:hAnsi="Arial" w:cs="Arial"/>
+          <w:color w:val="000000"/>
+        </w:rPr>
+        <w:t>0.20.2) libraries</w:t>
+      </w:r>
+      <w:r>
+        <w:rPr>
+          <w:rFonts w:ascii="Arial" w:eastAsia="Times New Roman" w:hAnsi="Arial" w:cs="Arial"/>
+          <w:color w:val="000000"/>
+        </w:rPr>
+        <w:t xml:space="preserve"> </w:t>
+      </w:r>
+      <w:r>
+        <w:rPr>
+          <w:rFonts w:ascii="Arial" w:eastAsia="Times New Roman" w:hAnsi="Arial" w:cs="Arial"/>
+          <w:color w:val="000000"/>
+        </w:rPr>
+        <w:t>were also used</w:t>
+      </w:r>
+      <w:r>
+        <w:rPr>
+          <w:rFonts w:ascii="Arial" w:eastAsia="Times New Roman" w:hAnsi="Arial" w:cs="Arial"/>
+          <w:color w:val="000000"/>
+        </w:rPr>
+        <w:t xml:space="preserve">. We exported the </w:t>
+      </w:r>
+      <w:proofErr w:type="spellStart"/>
+      <w:r>
+        <w:rPr>
+          <w:rFonts w:ascii="Arial" w:eastAsia="Times New Roman" w:hAnsi="Arial" w:cs="Arial"/>
+          <w:color w:val="000000"/>
+        </w:rPr>
+        <w:t>Jupyter</w:t>
+      </w:r>
+      <w:proofErr w:type="spellEnd"/>
+      <w:r>
+        <w:rPr>
+          <w:rFonts w:ascii="Arial" w:eastAsia="Times New Roman" w:hAnsi="Arial" w:cs="Arial"/>
+          <w:color w:val="000000"/>
+        </w:rPr>
+        <w:t xml:space="preserve"> Notebook to a single python script that can be run</w:t>
+      </w:r>
+      <w:r>
+        <w:rPr>
+          <w:rFonts w:ascii="Arial" w:eastAsia="Times New Roman" w:hAnsi="Arial" w:cs="Arial"/>
+          <w:color w:val="000000"/>
+        </w:rPr>
+        <w:t xml:space="preserve"> from the command line (such as bash or </w:t>
+      </w:r>
+      <w:proofErr w:type="spellStart"/>
+      <w:r>
+        <w:rPr>
+          <w:rFonts w:ascii="Arial" w:eastAsia="Times New Roman" w:hAnsi="Arial" w:cs="Arial"/>
+          <w:color w:val="000000"/>
+        </w:rPr>
+        <w:t>zsh</w:t>
+      </w:r>
+      <w:proofErr w:type="spellEnd"/>
+      <w:r>
+        <w:rPr>
+          <w:rFonts w:ascii="Arial" w:eastAsia="Times New Roman" w:hAnsi="Arial" w:cs="Arial"/>
+          <w:color w:val="000000"/>
+        </w:rPr>
+        <w:t>).</w:t>
+      </w:r>
+    </w:p>
+    <w:p>
+      <w:pPr>
+        <w:spacing w:after="0" w:line="240" w:lineRule="auto"/>
+        <w:ind w:firstLine="720"/>
+        <w:textAlignment w:val="baseline"/>
+        <w:rPr>
+          <w:rFonts w:ascii="Arial" w:eastAsia="Times New Roman" w:hAnsi="Arial" w:cs="Arial"/>
+          <w:color w:val="000000"/>
+        </w:rPr>
+      </w:pPr>
+      <w:r>
+        <w:rPr>
+          <w:rFonts w:ascii="Arial" w:eastAsia="Times New Roman" w:hAnsi="Arial" w:cs="Arial"/>
+          <w:color w:val="000000"/>
+        </w:rPr>
+        <w:t>After initialization, starting with the file generated by the data</w:t>
+      </w:r>
+      <w:r>
+        <w:rPr>
+          <w:rFonts w:ascii="Arial" w:eastAsia="Times New Roman" w:hAnsi="Arial" w:cs="Arial"/>
+          <w:color w:val="000000"/>
+        </w:rPr>
+        <w:t>-</w:t>
+      </w:r>
+      <w:r>
+        <w:rPr>
+          <w:rFonts w:ascii="Arial" w:eastAsia="Times New Roman" w:hAnsi="Arial" w:cs="Arial"/>
+          <w:color w:val="000000"/>
+        </w:rPr>
+        <w:t xml:space="preserve">logger on the front of the first row, each file was read in as a pandas </w:t>
+      </w:r>
+      <w:proofErr w:type="spellStart"/>
+      <w:r>
+        <w:rPr>
+          <w:rFonts w:ascii="Arial" w:eastAsia="Times New Roman" w:hAnsi="Arial" w:cs="Arial"/>
+          <w:color w:val="000000"/>
+        </w:rPr>
+        <w:t>dataframe</w:t>
+      </w:r>
+      <w:proofErr w:type="spellEnd"/>
+      <w:r>
+        <w:rPr>
+          <w:rFonts w:ascii="Arial" w:eastAsia="Times New Roman" w:hAnsi="Arial" w:cs="Arial"/>
+          <w:color w:val="000000"/>
+        </w:rPr>
+        <w:t xml:space="preserve">. </w:t>
+      </w:r>
+      <w:r>
+        <w:rPr>
+          <w:rFonts w:ascii="Arial" w:eastAsia="Times New Roman" w:hAnsi="Arial" w:cs="Arial"/>
+          <w:color w:val="000000"/>
+        </w:rPr>
+        <w:t>For each row, sensor data for individual plots was sliced into separate frames. For rows 4, 5, and 6, rear-bank plot data (for the third column)</w:t>
+      </w:r>
+      <w:r>
+        <w:rPr>
+          <w:rFonts w:ascii="Arial" w:eastAsia="Times New Roman" w:hAnsi="Arial" w:cs="Arial"/>
+          <w:color w:val="000000"/>
+        </w:rPr>
+        <w:t xml:space="preserve"> was sliced and</w:t>
+      </w:r>
+      <w:r>
+        <w:rPr>
+          <w:rFonts w:ascii="Arial" w:eastAsia="Times New Roman" w:hAnsi="Arial" w:cs="Arial"/>
+          <w:color w:val="000000"/>
+        </w:rPr>
+        <w:t xml:space="preserve"> merged with third-column plot data from the forward sensor bank.</w:t>
+      </w:r>
+      <w:r>
+        <w:rPr>
+          <w:rFonts w:ascii="Arial" w:eastAsia="Times New Roman" w:hAnsi="Arial" w:cs="Arial"/>
+          <w:color w:val="000000"/>
+        </w:rPr>
+        <w:t xml:space="preserve"> </w:t>
+      </w:r>
+      <w:r>
+        <w:rPr>
+          <w:rFonts w:ascii="Arial" w:eastAsia="Times New Roman" w:hAnsi="Arial" w:cs="Arial"/>
+          <w:color w:val="000000"/>
+        </w:rPr>
+        <w:t>For all rows, data from each plot was stacked into a single frame. Finally, each frame corresponding to each row was stacked and output to a tab-delimited file (</w:t>
+      </w:r>
+      <w:proofErr w:type="spellStart"/>
+      <w:r>
+        <w:rPr>
+          <w:rFonts w:ascii="Arial" w:eastAsia="Times New Roman" w:hAnsi="Arial" w:cs="Arial"/>
+          <w:color w:val="000000"/>
+        </w:rPr>
+        <w:t>allrows.tsv</w:t>
+      </w:r>
+      <w:proofErr w:type="spellEnd"/>
+      <w:r>
+        <w:rPr>
+          <w:rFonts w:ascii="Arial" w:eastAsia="Times New Roman" w:hAnsi="Arial" w:cs="Arial"/>
+          <w:color w:val="000000"/>
+        </w:rPr>
+        <w:t>) with nulls as “N/A” for further processing</w:t>
+      </w:r>
+      <w:r>
+        <w:rPr>
+          <w:rFonts w:ascii="Arial" w:eastAsia="Times New Roman" w:hAnsi="Arial" w:cs="Arial"/>
+          <w:color w:val="000000"/>
+        </w:rPr>
+        <w:t xml:space="preserve"> by R. </w:t>
+      </w:r>
+      <w:r>
+        <w:rPr>
+          <w:rFonts w:ascii="Arial" w:eastAsia="Times New Roman" w:hAnsi="Arial" w:cs="Arial"/>
+          <w:color w:val="000000"/>
+        </w:rPr>
+        <w:t>One of the data-logger files logged i</w:t>
+      </w:r>
+      <w:r>
+        <w:rPr>
+          <w:rFonts w:ascii="Arial" w:eastAsia="Times New Roman" w:hAnsi="Arial" w:cs="Arial"/>
+          <w:color w:val="000000"/>
+        </w:rPr>
+        <w:t>rrigation flow for all of the plots</w:t>
+      </w:r>
+      <w:r>
+        <w:rPr>
+          <w:rFonts w:ascii="Arial" w:eastAsia="Times New Roman" w:hAnsi="Arial" w:cs="Arial"/>
+          <w:color w:val="000000"/>
+        </w:rPr>
+        <w:t xml:space="preserve"> (first row rear sensor bank)</w:t>
+      </w:r>
+      <w:r>
+        <w:rPr>
+          <w:rFonts w:ascii="Arial" w:eastAsia="Times New Roman" w:hAnsi="Arial" w:cs="Arial"/>
+          <w:color w:val="000000"/>
+        </w:rPr>
+        <w:t xml:space="preserve">, so it was not included in the main </w:t>
+      </w:r>
+      <w:proofErr w:type="spellStart"/>
+      <w:r>
+        <w:rPr>
+          <w:rFonts w:ascii="Arial" w:eastAsia="Times New Roman" w:hAnsi="Arial" w:cs="Arial"/>
+          <w:color w:val="000000"/>
+        </w:rPr>
+        <w:t>dataframe</w:t>
+      </w:r>
+      <w:proofErr w:type="spellEnd"/>
+      <w:r>
+        <w:rPr>
+          <w:rFonts w:ascii="Arial" w:eastAsia="Times New Roman" w:hAnsi="Arial" w:cs="Arial"/>
+          <w:color w:val="000000"/>
+        </w:rPr>
+        <w:t>; data from this file was read into a separate frame so it can be merged with the final frame later.</w:t>
+      </w:r>
+    </w:p>
+    <w:p>
+      <w:pPr>
+        <w:spacing w:after="0" w:line="240" w:lineRule="auto"/>
+        <w:ind w:firstLine="720"/>
+        <w:textAlignment w:val="baseline"/>
+        <w:rPr>
+          <w:rFonts w:ascii="Arial" w:eastAsia="Times New Roman" w:hAnsi="Arial" w:cs="Arial"/>
+          <w:color w:val="000000"/>
+        </w:rPr>
+      </w:pPr>
+    </w:p>
+    <w:p>
+      <w:pPr>
+        <w:spacing w:after="0" w:line="240" w:lineRule="auto"/>
+        <w:textAlignment w:val="baseline"/>
+        <w:rPr>
+          <w:rFonts w:ascii="Arial" w:eastAsia="Times New Roman" w:hAnsi="Arial" w:cs="Arial"/>
+          <w:i/>
+          <w:color w:val="000000"/>
+        </w:rPr>
+      </w:pPr>
+      <w:r>
+        <w:rPr>
+          <w:rFonts w:ascii="Arial" w:eastAsia="Times New Roman" w:hAnsi="Arial" w:cs="Arial"/>
+          <w:i/>
+          <w:color w:val="000000"/>
+        </w:rPr>
+        <w:t>Adjusting for Missing Data</w:t>
+      </w:r>
+    </w:p>
+    <w:p>
+      <w:pPr>
+        <w:spacing w:after="0" w:line="240" w:lineRule="auto"/>
+        <w:ind w:firstLine="720"/>
+        <w:textAlignment w:val="baseline"/>
+        <w:rPr>
+          <w:rFonts w:ascii="Arial" w:eastAsia="Times New Roman" w:hAnsi="Arial" w:cs="Arial"/>
+          <w:color w:val="000000"/>
+        </w:rPr>
+      </w:pPr>
+      <w:r>
+        <w:rPr>
+          <w:rFonts w:ascii="Arial" w:eastAsia="Times New Roman" w:hAnsi="Arial" w:cs="Arial"/>
+          <w:color w:val="000000"/>
+        </w:rPr>
+        <w:t>To account for the missing observations, we simply checked during the initial processing steps and inserted zero data. This re-aligns the errant logs so that observations can be compared chronologically. Future work would include modifying the code to handle missing observations (wherever they might occur) by alerting the user and/or automatically inserting zero data.</w:t>
+      </w:r>
+    </w:p>
+    <w:p>
+      <w:pPr>
+        <w:spacing w:after="0" w:line="240" w:lineRule="auto"/>
+        <w:ind w:firstLine="720"/>
+        <w:textAlignment w:val="baseline"/>
+        <w:rPr>
+          <w:rFonts w:ascii="Arial" w:eastAsia="Times New Roman" w:hAnsi="Arial" w:cs="Arial"/>
+          <w:color w:val="000000"/>
+        </w:rPr>
+      </w:pPr>
+    </w:p>
+    <w:p>
+      <w:pPr>
+        <w:spacing w:after="0" w:line="240" w:lineRule="auto"/>
+        <w:textAlignment w:val="baseline"/>
+        <w:rPr>
+          <w:rFonts w:ascii="Arial" w:eastAsia="Times New Roman" w:hAnsi="Arial" w:cs="Arial"/>
+          <w:i/>
+          <w:color w:val="000000"/>
+        </w:rPr>
+      </w:pPr>
+      <w:r>
+        <w:rPr>
+          <w:rFonts w:ascii="Arial" w:eastAsia="Times New Roman" w:hAnsi="Arial" w:cs="Arial"/>
+          <w:i/>
+          <w:color w:val="000000"/>
+        </w:rPr>
+        <w:t>Docker Setup</w:t>
+      </w:r>
+    </w:p>
+    <w:p>
+      <w:pPr>
+        <w:spacing w:after="0" w:line="240" w:lineRule="auto"/>
+        <w:ind w:firstLine="720"/>
+        <w:textAlignment w:val="baseline"/>
+        <w:rPr>
+          <w:rFonts w:ascii="Arial" w:eastAsia="Times New Roman" w:hAnsi="Arial" w:cs="Arial"/>
+          <w:color w:val="000000"/>
+        </w:rPr>
+      </w:pPr>
+      <w:r>
+        <w:rPr>
+          <w:rFonts w:ascii="Arial" w:eastAsia="Times New Roman" w:hAnsi="Arial" w:cs="Arial"/>
+          <w:color w:val="000000"/>
+        </w:rPr>
+        <w:t xml:space="preserve">To facilitate reproducibility, we created </w:t>
+      </w:r>
+      <w:r>
+        <w:rPr>
+          <w:rFonts w:ascii="Arial" w:eastAsia="Times New Roman" w:hAnsi="Arial" w:cs="Arial"/>
+          <w:color w:val="000000"/>
+        </w:rPr>
+        <w:t>a Docker container</w:t>
+      </w:r>
+      <w:r>
+        <w:rPr>
+          <w:rFonts w:ascii="Arial" w:eastAsia="Times New Roman" w:hAnsi="Arial" w:cs="Arial"/>
+          <w:color w:val="000000"/>
+        </w:rPr>
+        <w:t xml:space="preserve"> based on the Python3 image using </w:t>
+      </w:r>
+      <w:r>
+        <w:rPr>
+          <w:rFonts w:ascii="Arial" w:eastAsia="Times New Roman" w:hAnsi="Arial" w:cs="Arial"/>
+          <w:color w:val="000000"/>
+        </w:rPr>
+        <w:t>Docker version 17.12.0-ce.</w:t>
+      </w:r>
+      <w:r>
+        <w:rPr>
+          <w:rFonts w:ascii="Arial" w:eastAsia="Times New Roman" w:hAnsi="Arial" w:cs="Arial"/>
+          <w:color w:val="000000"/>
+        </w:rPr>
+        <w:t xml:space="preserve"> </w:t>
+      </w:r>
+      <w:r>
+        <w:rPr>
+          <w:rFonts w:ascii="Arial" w:eastAsia="Times New Roman" w:hAnsi="Arial" w:cs="Arial"/>
+          <w:color w:val="000000"/>
+        </w:rPr>
+        <w:t>To use the Docker container, download the most-recent recent version of Docker. Make sure the daemon is running. We recommend going through at least the first two steps of the Get Star</w:t>
+      </w:r>
+      <w:bookmarkStart w:id="0" w:name="_GoBack"/>
+      <w:bookmarkEnd w:id="0"/>
+      <w:r>
+        <w:rPr>
+          <w:rFonts w:ascii="Arial" w:eastAsia="Times New Roman" w:hAnsi="Arial" w:cs="Arial"/>
+          <w:color w:val="000000"/>
+        </w:rPr>
+        <w:t>ted guide. Then</w:t>
       </w:r>
       <w:r>
         <w:rPr>
@@ -1753,8 +2272,333 @@
           <w:rFonts w:ascii="Arial" w:eastAsia="Times New Roman" w:hAnsi="Arial" w:cs="Arial"/>
           <w:color w:val="000000"/>
         </w:rPr>
-        <w:t xml:space="preserve"> and switch to the root folder. Build the image:</w:t>
-      </w:r>
+        <w:t xml:space="preserve"> and switch to the root folder.</w:t>
+      </w:r>
+      <w:r>
+        <w:rPr>
+          <w:rFonts w:ascii="Arial" w:eastAsia="Times New Roman" w:hAnsi="Arial" w:cs="Arial"/>
+          <w:color w:val="000000"/>
+        </w:rPr>
+        <w:t xml:space="preserve"> Make two directories: “data” and “results,” then copy the (re-initializ</w:t>
+      </w:r>
+      <w:r>
+        <w:rPr>
+          <w:rFonts w:ascii="Arial" w:eastAsia="Times New Roman" w:hAnsi="Arial" w:cs="Arial"/>
+          <w:color w:val="000000"/>
+        </w:rPr>
+        <w:t>ed) data files into the first folder (/data</w:t>
+      </w:r>
+      <w:r>
+        <w:rPr>
+          <w:rFonts w:ascii="Arial" w:eastAsia="Times New Roman" w:hAnsi="Arial" w:cs="Arial"/>
+          <w:color w:val="000000"/>
+        </w:rPr>
+        <w:t>).</w:t>
+      </w:r>
+      <w:r>
+        <w:rPr>
+          <w:rFonts w:ascii="Arial" w:eastAsia="Times New Roman" w:hAnsi="Arial" w:cs="Arial"/>
+          <w:color w:val="000000"/>
+        </w:rPr>
+        <w:t xml:space="preserve"> </w:t>
+      </w:r>
+      <w:r>
+        <w:rPr>
+          <w:rFonts w:ascii="Arial" w:eastAsia="Times New Roman" w:hAnsi="Arial" w:cs="Arial"/>
+          <w:color w:val="000000"/>
+        </w:rPr>
+        <w:t>Now run the run_docker.sh script. This will build the container, run an image based on the container, then copy the output file to the results directory.</w:t>
+      </w:r>
+    </w:p>
+    <w:p>
+      <w:pPr>
+        <w:spacing w:after="0" w:line="240" w:lineRule="auto"/>
+        <w:ind w:firstLine="720"/>
+        <w:textAlignment w:val="baseline"/>
+        <w:rPr>
+          <w:rFonts w:ascii="Arial" w:eastAsia="Times New Roman" w:hAnsi="Arial" w:cs="Arial"/>
+          <w:color w:val="000000"/>
+        </w:rPr>
+      </w:pPr>
+      <w:r>
+        <w:rPr>
+          <w:rFonts w:ascii="Arial" w:eastAsia="Times New Roman" w:hAnsi="Arial" w:cs="Arial"/>
+          <w:color w:val="000000"/>
+        </w:rPr>
+        <w:t xml:space="preserve">By default, the script will only create the final file, but the </w:t>
+      </w:r>
+      <w:proofErr w:type="spellStart"/>
+      <w:r>
+        <w:rPr>
+          <w:rFonts w:ascii="Arial" w:eastAsia="Times New Roman" w:hAnsi="Arial" w:cs="Arial"/>
+          <w:color w:val="000000"/>
+        </w:rPr>
+        <w:t>boolean</w:t>
+      </w:r>
+      <w:proofErr w:type="spellEnd"/>
+      <w:r>
+        <w:rPr>
+          <w:rFonts w:ascii="Arial" w:eastAsia="Times New Roman" w:hAnsi="Arial" w:cs="Arial"/>
+          <w:color w:val="000000"/>
+        </w:rPr>
+        <w:t xml:space="preserve"> </w:t>
+      </w:r>
+      <w:proofErr w:type="spellStart"/>
+      <w:r>
+        <w:rPr>
+          <w:rFonts w:ascii="Arial" w:eastAsia="Times New Roman" w:hAnsi="Arial" w:cs="Arial"/>
+          <w:color w:val="000000"/>
+        </w:rPr>
+        <w:t>outputIntermediateFiles</w:t>
+      </w:r>
+      <w:proofErr w:type="spellEnd"/>
+      <w:r>
+        <w:rPr>
+          <w:rFonts w:ascii="Arial" w:eastAsia="Times New Roman" w:hAnsi="Arial" w:cs="Arial"/>
+          <w:color w:val="000000"/>
+        </w:rPr>
+        <w:t xml:space="preserve"> in process_input.py (line 22) can be set to “True” and intermediate files will be created</w:t>
+      </w:r>
+      <w:r>
+        <w:rPr>
+          <w:rFonts w:ascii="Arial" w:eastAsia="Times New Roman" w:hAnsi="Arial" w:cs="Arial"/>
+          <w:color w:val="000000"/>
+        </w:rPr>
+        <w:t xml:space="preserve"> in the </w:t>
+      </w:r>
+      <w:r>
+        <w:rPr>
+          <w:rFonts w:ascii="Arial" w:eastAsia="Times New Roman" w:hAnsi="Arial" w:cs="Arial"/>
+          <w:color w:val="000000"/>
+        </w:rPr>
+        <w:t>/data folder</w:t>
+      </w:r>
+      <w:r>
+        <w:rPr>
+          <w:rFonts w:ascii="Arial" w:eastAsia="Times New Roman" w:hAnsi="Arial" w:cs="Arial"/>
+          <w:color w:val="000000"/>
+        </w:rPr>
+        <w:t>.</w:t>
+      </w:r>
+      <w:r>
+        <w:rPr>
+          <w:rFonts w:ascii="Arial" w:eastAsia="Times New Roman" w:hAnsi="Arial" w:cs="Arial"/>
+          <w:color w:val="000000"/>
+        </w:rPr>
+        <w:t xml:space="preserve"> These files will need to be copied from the image manually.</w:t>
+      </w:r>
+    </w:p>
+    <w:p>
+      <w:pPr>
+        <w:spacing w:after="0" w:line="240" w:lineRule="auto"/>
+        <w:textAlignment w:val="baseline"/>
+        <w:rPr>
+          <w:rFonts w:ascii="Arial" w:eastAsia="Times New Roman" w:hAnsi="Arial" w:cs="Arial"/>
+          <w:color w:val="000000"/>
+        </w:rPr>
+      </w:pPr>
+    </w:p>
+    <w:p>
+      <w:pPr>
+        <w:spacing w:after="0" w:line="240" w:lineRule="auto"/>
+        <w:textAlignment w:val="baseline"/>
+        <w:rPr>
+          <w:rFonts w:ascii="Arial" w:eastAsia="Times New Roman" w:hAnsi="Arial" w:cs="Arial"/>
+          <w:i/>
+          <w:color w:val="000000"/>
+        </w:rPr>
+      </w:pPr>
+      <w:r>
+        <w:rPr>
+          <w:rFonts w:ascii="Arial" w:eastAsia="Times New Roman" w:hAnsi="Arial" w:cs="Arial"/>
+          <w:i/>
+          <w:color w:val="000000"/>
+        </w:rPr>
+        <w:t>Figure Design</w:t>
+      </w:r>
+    </w:p>
+    <w:p>
+      <w:pPr>
+        <w:spacing w:after="0" w:line="240" w:lineRule="auto"/>
+        <w:ind w:firstLine="720"/>
+        <w:textAlignment w:val="baseline"/>
+        <w:rPr>
+          <w:rFonts w:ascii="Arial" w:eastAsia="Times New Roman" w:hAnsi="Arial" w:cs="Arial"/>
+          <w:color w:val="000000"/>
+        </w:rPr>
+      </w:pPr>
+      <w:r>
+        <w:rPr>
+          <w:rFonts w:ascii="Arial" w:eastAsia="Times New Roman" w:hAnsi="Arial" w:cs="Arial"/>
+          <w:color w:val="000000"/>
+        </w:rPr>
+        <w:t xml:space="preserve">R and </w:t>
+      </w:r>
+      <w:proofErr w:type="spellStart"/>
+      <w:r>
+        <w:rPr>
+          <w:rFonts w:ascii="Arial" w:eastAsia="Times New Roman" w:hAnsi="Arial" w:cs="Arial"/>
+          <w:color w:val="000000"/>
+        </w:rPr>
+        <w:t>RStudio</w:t>
+      </w:r>
+      <w:proofErr w:type="spellEnd"/>
+      <w:r>
+        <w:rPr>
+          <w:rFonts w:ascii="Arial" w:eastAsia="Times New Roman" w:hAnsi="Arial" w:cs="Arial"/>
+          <w:color w:val="000000"/>
+        </w:rPr>
+        <w:t xml:space="preserve"> will be used to analyze trends in the data from the three-week period of interest. The </w:t>
+      </w:r>
+      <w:proofErr w:type="spellStart"/>
+      <w:r>
+        <w:rPr>
+          <w:rFonts w:ascii="Arial" w:eastAsia="Times New Roman" w:hAnsi="Arial" w:cs="Arial"/>
+          <w:color w:val="000000"/>
+        </w:rPr>
+        <w:t>readr</w:t>
+      </w:r>
+      <w:proofErr w:type="spellEnd"/>
+      <w:r>
+        <w:rPr>
+          <w:rFonts w:ascii="Arial" w:eastAsia="Times New Roman" w:hAnsi="Arial" w:cs="Arial"/>
+          <w:color w:val="000000"/>
+        </w:rPr>
+        <w:t xml:space="preserve"> and </w:t>
+      </w:r>
+      <w:proofErr w:type="spellStart"/>
+      <w:r>
+        <w:rPr>
+          <w:rFonts w:ascii="Arial" w:eastAsia="Times New Roman" w:hAnsi="Arial" w:cs="Arial"/>
+          <w:color w:val="000000"/>
+        </w:rPr>
+        <w:t>dplyr</w:t>
+      </w:r>
+      <w:proofErr w:type="spellEnd"/>
+      <w:r>
+        <w:rPr>
+          <w:rFonts w:ascii="Arial" w:eastAsia="Times New Roman" w:hAnsi="Arial" w:cs="Arial"/>
+          <w:color w:val="000000"/>
+        </w:rPr>
+        <w:t xml:space="preserve"> packages will be used to read the </w:t>
+      </w:r>
+      <w:r>
+        <w:rPr>
+          <w:rFonts w:ascii="Arial" w:eastAsia="Times New Roman" w:hAnsi="Arial" w:cs="Arial"/>
+          <w:color w:val="000000"/>
+        </w:rPr>
+        <w:t xml:space="preserve">tidied data into </w:t>
+      </w:r>
+      <w:proofErr w:type="spellStart"/>
+      <w:r>
+        <w:rPr>
+          <w:rFonts w:ascii="Arial" w:eastAsia="Times New Roman" w:hAnsi="Arial" w:cs="Arial"/>
+          <w:color w:val="000000"/>
+        </w:rPr>
+        <w:t>dataframes</w:t>
+      </w:r>
+      <w:proofErr w:type="spellEnd"/>
+      <w:r>
+        <w:rPr>
+          <w:rFonts w:ascii="Arial" w:eastAsia="Times New Roman" w:hAnsi="Arial" w:cs="Arial"/>
+          <w:color w:val="000000"/>
+        </w:rPr>
+        <w:t>, then select only rows associated with the study period. The ggplot2 package will be used to design figu</w:t>
+      </w:r>
+      <w:r>
+        <w:rPr>
+          <w:rFonts w:ascii="Arial" w:eastAsia="Times New Roman" w:hAnsi="Arial" w:cs="Arial"/>
+          <w:color w:val="000000"/>
+        </w:rPr>
+        <w:t>res demonstrating relationships betwe</w:t>
+      </w:r>
+      <w:r>
+        <w:rPr>
+          <w:rFonts w:ascii="Arial" w:eastAsia="Times New Roman" w:hAnsi="Arial" w:cs="Arial"/>
+          <w:color w:val="000000"/>
+        </w:rPr>
+        <w:t>e</w:t>
+      </w:r>
+      <w:r>
+        <w:rPr>
+          <w:rFonts w:ascii="Arial" w:eastAsia="Times New Roman" w:hAnsi="Arial" w:cs="Arial"/>
+          <w:color w:val="000000"/>
+        </w:rPr>
+        <w:t>n treatments and plant stress</w:t>
+      </w:r>
+      <w:r>
+        <w:rPr>
+          <w:rFonts w:ascii="Arial" w:eastAsia="Times New Roman" w:hAnsi="Arial" w:cs="Arial"/>
+          <w:color w:val="000000"/>
+        </w:rPr>
+        <w:t xml:space="preserve">. </w:t>
+      </w:r>
+      <w:r>
+        <w:rPr>
+          <w:rFonts w:ascii="Arial" w:eastAsia="Times New Roman" w:hAnsi="Arial" w:cs="Arial"/>
+          <w:color w:val="000000"/>
+        </w:rPr>
+        <w:t>We will</w:t>
+      </w:r>
+      <w:r>
+        <w:rPr>
+          <w:rFonts w:ascii="Arial" w:eastAsia="Times New Roman" w:hAnsi="Arial" w:cs="Arial"/>
+          <w:color w:val="000000"/>
+        </w:rPr>
+        <w:t xml:space="preserve"> also use R to employ a one-way ANOVA test, determining</w:t>
+      </w:r>
+      <w:r>
+        <w:rPr>
+          <w:rFonts w:ascii="Arial" w:eastAsia="Times New Roman" w:hAnsi="Arial" w:cs="Arial"/>
+          <w:color w:val="000000"/>
+        </w:rPr>
+        <w:t xml:space="preserve"> the </w:t>
+      </w:r>
+      <w:r>
+        <w:rPr>
+          <w:rFonts w:ascii="Arial" w:eastAsia="Times New Roman" w:hAnsi="Arial" w:cs="Arial"/>
+          <w:color w:val="000000"/>
+        </w:rPr>
+        <w:t xml:space="preserve">significance of the </w:t>
+      </w:r>
+      <w:r>
+        <w:rPr>
+          <w:rFonts w:ascii="Arial" w:eastAsia="Times New Roman" w:hAnsi="Arial" w:cs="Arial"/>
+          <w:color w:val="000000"/>
+        </w:rPr>
+        <w:t xml:space="preserve">relationship between available water content and nitrogen treatments. </w:t>
+      </w:r>
+      <w:r>
+        <w:rPr>
+          <w:rFonts w:ascii="Arial" w:eastAsia="Times New Roman" w:hAnsi="Arial" w:cs="Arial"/>
+          <w:color w:val="000000"/>
+        </w:rPr>
+        <w:t>The resulting code will be added to the Docker container</w:t>
+      </w:r>
+      <w:r>
+        <w:rPr>
+          <w:rFonts w:ascii="Arial" w:eastAsia="Times New Roman" w:hAnsi="Arial" w:cs="Arial"/>
+          <w:color w:val="000000"/>
+        </w:rPr>
+        <w:t xml:space="preserve"> for analyses of future studies</w:t>
+      </w:r>
+      <w:r>
+        <w:rPr>
+          <w:rFonts w:ascii="Arial" w:eastAsia="Times New Roman" w:hAnsi="Arial" w:cs="Arial"/>
+          <w:color w:val="000000"/>
+        </w:rPr>
+        <w:t>.</w:t>
+      </w:r>
+    </w:p>
+    <w:p>
+      <w:pPr>
+        <w:spacing w:after="0" w:line="240" w:lineRule="auto"/>
+        <w:textAlignment w:val="baseline"/>
+        <w:rPr>
+          <w:rFonts w:ascii="Arial" w:eastAsia="Times New Roman" w:hAnsi="Arial" w:cs="Arial"/>
+          <w:color w:val="000000"/>
+        </w:rPr>
+      </w:pPr>
     </w:p>
     <w:p>
       <w:pPr>
@@ -1766,23 +2610,12 @@
           <w:color w:val="000000"/>
         </w:rPr>
       </w:pPr>
-      <w:proofErr w:type="spellStart"/>
-      <w:proofErr w:type="gramStart"/>
-      <w:r>
-        <w:rPr>
-          <w:rFonts w:ascii="Arial" w:eastAsia="Times New Roman" w:hAnsi="Arial" w:cs="Arial"/>
-          <w:color w:val="000000"/>
-        </w:rPr>
-        <w:t>docker</w:t>
-      </w:r>
-      <w:proofErr w:type="spellEnd"/>
-      <w:proofErr w:type="gramEnd"/>
-      <w:r>
-        <w:rPr>
-          <w:rFonts w:ascii="Arial" w:eastAsia="Times New Roman" w:hAnsi="Arial" w:cs="Arial"/>
-          <w:color w:val="000000"/>
-        </w:rPr>
-        <w:t xml:space="preserve"> build -t nitro</w:t>
+      <w:r>
+        <w:rPr>
+          <w:rFonts w:ascii="Arial" w:eastAsia="Times New Roman" w:hAnsi="Arial" w:cs="Arial"/>
+          <w:color w:val="000000"/>
+        </w:rPr>
+        <w:t>RESULTS</w:t>
       </w:r>
     </w:p>
     <w:p>
@@ -1794,368 +2627,31 @@
           <w:color w:val="000000"/>
         </w:rPr>
       </w:pPr>
-      <w:r>
-        <w:rPr>
-          <w:rFonts w:ascii="Arial" w:eastAsia="Times New Roman" w:hAnsi="Arial" w:cs="Arial"/>
-          <w:color w:val="000000"/>
+    </w:p>
+    <w:p>
+      <w:pPr>
+        <w:spacing w:after="0" w:line="240" w:lineRule="auto"/>
+        <w:ind w:firstLine="720"/>
+        <w:textAlignment w:val="baseline"/>
+        <w:rPr>
+          <w:rFonts w:ascii="Arial" w:eastAsia="Times New Roman" w:hAnsi="Arial" w:cs="Arial"/>
+          <w:color w:val="A6A6A6" w:themeColor="background1" w:themeShade="A6"/>
+        </w:rPr>
+      </w:pPr>
+      <w:r>
+        <w:rPr>
+          <w:rFonts w:ascii="Arial" w:eastAsia="Times New Roman" w:hAnsi="Arial" w:cs="Arial"/>
+          <w:color w:val="A6A6A6" w:themeColor="background1" w:themeShade="A6"/>
+        </w:rPr>
+        <w:t xml:space="preserve">Although the timing of this experiment coincided with precipitation that may have interfered with irrigation-related results, we hope we will still be able to identify trends in the data. It will be particularly interesting to visualize the effect of different nitrogen treatments at deficient irrigation levels. We hope to provide excellent analysis tools in the Docker container </w:t>
+      </w:r>
+      <w:r>
+        <w:rPr>
+          <w:rFonts w:ascii="Arial" w:eastAsia="Times New Roman" w:hAnsi="Arial" w:cs="Arial"/>
+          <w:color w:val="A6A6A6" w:themeColor="background1" w:themeShade="A6"/>
         </w:rPr>
         <w:lastRenderedPageBreak/>
-        <w:t>Then run it:</w:t>
-      </w:r>
-    </w:p>
-    <w:p>
-      <w:pPr>
-        <w:spacing w:after="0" w:line="240" w:lineRule="auto"/>
-        <w:jc w:val="center"/>
-        <w:textAlignment w:val="baseline"/>
-        <w:rPr>
-          <w:rFonts w:ascii="Arial" w:eastAsia="Times New Roman" w:hAnsi="Arial" w:cs="Arial"/>
-          <w:color w:val="000000"/>
-        </w:rPr>
-      </w:pPr>
-      <w:proofErr w:type="spellStart"/>
-      <w:proofErr w:type="gramStart"/>
-      <w:r>
-        <w:rPr>
-          <w:rFonts w:ascii="Arial" w:eastAsia="Times New Roman" w:hAnsi="Arial" w:cs="Arial"/>
-          <w:color w:val="000000"/>
-        </w:rPr>
-        <w:t>docker</w:t>
-      </w:r>
-      <w:proofErr w:type="spellEnd"/>
-      <w:proofErr w:type="gramEnd"/>
-      <w:r>
-        <w:rPr>
-          <w:rFonts w:ascii="Arial" w:eastAsia="Times New Roman" w:hAnsi="Arial" w:cs="Arial"/>
-          <w:color w:val="000000"/>
-        </w:rPr>
-        <w:t xml:space="preserve"> run nitro</w:t>
-      </w:r>
-    </w:p>
-    <w:p>
-      <w:pPr>
-        <w:spacing w:after="0" w:line="240" w:lineRule="auto"/>
-        <w:textAlignment w:val="baseline"/>
-        <w:rPr>
-          <w:rFonts w:ascii="Arial" w:eastAsia="Times New Roman" w:hAnsi="Arial" w:cs="Arial"/>
-          <w:color w:val="000000"/>
-        </w:rPr>
-      </w:pPr>
-    </w:p>
-    <w:p>
-      <w:pPr>
-        <w:spacing w:after="0" w:line="240" w:lineRule="auto"/>
-        <w:textAlignment w:val="baseline"/>
-        <w:rPr>
-          <w:rFonts w:ascii="Arial" w:eastAsia="Times New Roman" w:hAnsi="Arial" w:cs="Arial"/>
-          <w:color w:val="000000"/>
-        </w:rPr>
-      </w:pPr>
-      <w:r>
-        <w:rPr>
-          <w:rFonts w:ascii="Arial" w:eastAsia="Times New Roman" w:hAnsi="Arial" w:cs="Arial"/>
-          <w:color w:val="000000"/>
-        </w:rPr>
-        <w:t xml:space="preserve">By default, the script will only create the final file, but the </w:t>
-      </w:r>
-      <w:proofErr w:type="spellStart"/>
-      <w:proofErr w:type="gramStart"/>
-      <w:r>
-        <w:rPr>
-          <w:rFonts w:ascii="Arial" w:eastAsia="Times New Roman" w:hAnsi="Arial" w:cs="Arial"/>
-          <w:color w:val="000000"/>
-        </w:rPr>
-        <w:t>boolean</w:t>
-      </w:r>
-      <w:proofErr w:type="spellEnd"/>
-      <w:proofErr w:type="gramEnd"/>
-      <w:r>
-        <w:rPr>
-          <w:rFonts w:ascii="Arial" w:eastAsia="Times New Roman" w:hAnsi="Arial" w:cs="Arial"/>
-          <w:color w:val="000000"/>
-        </w:rPr>
-        <w:t xml:space="preserve"> </w:t>
-      </w:r>
-      <w:proofErr w:type="spellStart"/>
-      <w:r>
-        <w:rPr>
-          <w:rFonts w:ascii="Arial" w:eastAsia="Times New Roman" w:hAnsi="Arial" w:cs="Arial"/>
-          <w:color w:val="000000"/>
-        </w:rPr>
-        <w:t>outputIntermediateFiles</w:t>
-      </w:r>
-      <w:proofErr w:type="spellEnd"/>
-      <w:r>
-        <w:rPr>
-          <w:rFonts w:ascii="Arial" w:eastAsia="Times New Roman" w:hAnsi="Arial" w:cs="Arial"/>
-          <w:color w:val="000000"/>
-        </w:rPr>
-        <w:t xml:space="preserve"> in process_input.py (line 22) can be set to “True” and intermediate files will also be created.</w:t>
-      </w:r>
-    </w:p>
-    <w:p>
-      <w:pPr>
-        <w:spacing w:after="0" w:line="240" w:lineRule="auto"/>
-        <w:textAlignment w:val="baseline"/>
-        <w:rPr>
-          <w:rFonts w:ascii="Arial" w:eastAsia="Times New Roman" w:hAnsi="Arial" w:cs="Arial"/>
-          <w:color w:val="000000"/>
-        </w:rPr>
-      </w:pPr>
-    </w:p>
-    <w:p>
-      <w:pPr>
-        <w:spacing w:after="0" w:line="240" w:lineRule="auto"/>
-        <w:textAlignment w:val="baseline"/>
-        <w:rPr>
-          <w:rFonts w:ascii="Arial" w:eastAsia="Times New Roman" w:hAnsi="Arial" w:cs="Arial"/>
-          <w:i/>
-          <w:color w:val="000000"/>
-        </w:rPr>
-      </w:pPr>
-      <w:r>
-        <w:rPr>
-          <w:rFonts w:ascii="Arial" w:eastAsia="Times New Roman" w:hAnsi="Arial" w:cs="Arial"/>
-          <w:i/>
-          <w:color w:val="000000"/>
-        </w:rPr>
-        <w:t>Figure Design</w:t>
-      </w:r>
-    </w:p>
-    <w:p>
-      <w:pPr>
-        <w:spacing w:after="0" w:line="240" w:lineRule="auto"/>
-        <w:textAlignment w:val="baseline"/>
-        <w:rPr>
-          <w:rFonts w:ascii="Arial" w:eastAsia="Times New Roman" w:hAnsi="Arial" w:cs="Arial"/>
-          <w:color w:val="000000"/>
-        </w:rPr>
-      </w:pPr>
-      <w:r>
-        <w:rPr>
-          <w:rFonts w:ascii="Arial" w:eastAsia="Times New Roman" w:hAnsi="Arial" w:cs="Arial"/>
-          <w:color w:val="000000"/>
-        </w:rPr>
-        <w:tab/>
-        <w:t xml:space="preserve">R and </w:t>
-      </w:r>
-      <w:proofErr w:type="spellStart"/>
-      <w:r>
-        <w:rPr>
-          <w:rFonts w:ascii="Arial" w:eastAsia="Times New Roman" w:hAnsi="Arial" w:cs="Arial"/>
-          <w:color w:val="000000"/>
-        </w:rPr>
-        <w:t>RStudio</w:t>
-      </w:r>
-      <w:proofErr w:type="spellEnd"/>
-      <w:r>
-        <w:rPr>
-          <w:rFonts w:ascii="Arial" w:eastAsia="Times New Roman" w:hAnsi="Arial" w:cs="Arial"/>
-          <w:color w:val="000000"/>
-        </w:rPr>
-        <w:t xml:space="preserve"> will be used to analyze trends in the data from the three-week period of interest. The </w:t>
-      </w:r>
-      <w:proofErr w:type="spellStart"/>
-      <w:r>
-        <w:rPr>
-          <w:rFonts w:ascii="Arial" w:eastAsia="Times New Roman" w:hAnsi="Arial" w:cs="Arial"/>
-          <w:color w:val="000000"/>
-        </w:rPr>
-        <w:t>readr</w:t>
-      </w:r>
-      <w:proofErr w:type="spellEnd"/>
-      <w:r>
-        <w:rPr>
-          <w:rFonts w:ascii="Arial" w:eastAsia="Times New Roman" w:hAnsi="Arial" w:cs="Arial"/>
-          <w:color w:val="000000"/>
-        </w:rPr>
-        <w:t xml:space="preserve"> and </w:t>
-      </w:r>
-      <w:proofErr w:type="spellStart"/>
-      <w:r>
-        <w:rPr>
-          <w:rFonts w:ascii="Arial" w:eastAsia="Times New Roman" w:hAnsi="Arial" w:cs="Arial"/>
-          <w:color w:val="000000"/>
-        </w:rPr>
-        <w:t>dplyr</w:t>
-      </w:r>
-      <w:proofErr w:type="spellEnd"/>
-      <w:r>
-        <w:rPr>
-          <w:rFonts w:ascii="Arial" w:eastAsia="Times New Roman" w:hAnsi="Arial" w:cs="Arial"/>
-          <w:color w:val="000000"/>
-        </w:rPr>
-        <w:t xml:space="preserve"> packages will be used to read the </w:t>
-      </w:r>
-      <w:r>
-        <w:rPr>
-          <w:rFonts w:ascii="Arial" w:eastAsia="Times New Roman" w:hAnsi="Arial" w:cs="Arial"/>
-          <w:color w:val="000000"/>
-        </w:rPr>
-        <w:t xml:space="preserve">tidied data into </w:t>
-      </w:r>
-      <w:proofErr w:type="spellStart"/>
-      <w:r>
-        <w:rPr>
-          <w:rFonts w:ascii="Arial" w:eastAsia="Times New Roman" w:hAnsi="Arial" w:cs="Arial"/>
-          <w:color w:val="000000"/>
-        </w:rPr>
-        <w:t>dataframes</w:t>
-      </w:r>
-      <w:proofErr w:type="spellEnd"/>
-      <w:r>
-        <w:rPr>
-          <w:rFonts w:ascii="Arial" w:eastAsia="Times New Roman" w:hAnsi="Arial" w:cs="Arial"/>
-          <w:color w:val="000000"/>
-        </w:rPr>
-        <w:t>, then select only rows associated with the study period. The ggplot2 package will be used to design figu</w:t>
-      </w:r>
-      <w:r>
-        <w:rPr>
-          <w:rFonts w:ascii="Arial" w:eastAsia="Times New Roman" w:hAnsi="Arial" w:cs="Arial"/>
-          <w:color w:val="000000"/>
-        </w:rPr>
-        <w:t>res demonstrating relationships betwe</w:t>
-      </w:r>
-      <w:r>
-        <w:rPr>
-          <w:rFonts w:ascii="Arial" w:eastAsia="Times New Roman" w:hAnsi="Arial" w:cs="Arial"/>
-          <w:color w:val="000000"/>
-        </w:rPr>
-        <w:t>e</w:t>
-      </w:r>
-      <w:r>
-        <w:rPr>
-          <w:rFonts w:ascii="Arial" w:eastAsia="Times New Roman" w:hAnsi="Arial" w:cs="Arial"/>
-          <w:color w:val="000000"/>
-        </w:rPr>
-        <w:t>n treatments and plant stress</w:t>
-      </w:r>
-      <w:r>
-        <w:rPr>
-          <w:rFonts w:ascii="Arial" w:eastAsia="Times New Roman" w:hAnsi="Arial" w:cs="Arial"/>
-          <w:color w:val="000000"/>
-        </w:rPr>
-        <w:t xml:space="preserve">. </w:t>
-      </w:r>
-      <w:r>
-        <w:rPr>
-          <w:rFonts w:ascii="Arial" w:eastAsia="Times New Roman" w:hAnsi="Arial" w:cs="Arial"/>
-          <w:color w:val="000000"/>
-        </w:rPr>
-        <w:t>We will</w:t>
-      </w:r>
-      <w:r>
-        <w:rPr>
-          <w:rFonts w:ascii="Arial" w:eastAsia="Times New Roman" w:hAnsi="Arial" w:cs="Arial"/>
-          <w:color w:val="000000"/>
-        </w:rPr>
-        <w:t xml:space="preserve"> also use R to employ a one-way ANOVA test, determining</w:t>
-      </w:r>
-      <w:r>
-        <w:rPr>
-          <w:rFonts w:ascii="Arial" w:eastAsia="Times New Roman" w:hAnsi="Arial" w:cs="Arial"/>
-          <w:color w:val="000000"/>
-        </w:rPr>
-        <w:t xml:space="preserve"> the </w:t>
-      </w:r>
-      <w:r>
-        <w:rPr>
-          <w:rFonts w:ascii="Arial" w:eastAsia="Times New Roman" w:hAnsi="Arial" w:cs="Arial"/>
-          <w:color w:val="000000"/>
-        </w:rPr>
-        <w:t xml:space="preserve">significance of the </w:t>
-      </w:r>
-      <w:r>
-        <w:rPr>
-          <w:rFonts w:ascii="Arial" w:eastAsia="Times New Roman" w:hAnsi="Arial" w:cs="Arial"/>
-          <w:color w:val="000000"/>
-        </w:rPr>
-        <w:t xml:space="preserve">relationship between available water content and nitrogen treatments. </w:t>
-      </w:r>
-      <w:r>
-        <w:rPr>
-          <w:rFonts w:ascii="Arial" w:eastAsia="Times New Roman" w:hAnsi="Arial" w:cs="Arial"/>
-          <w:color w:val="000000"/>
-        </w:rPr>
-        <w:t>The resulting code will be added to the Docker container</w:t>
-      </w:r>
-      <w:r>
-        <w:rPr>
-          <w:rFonts w:ascii="Arial" w:eastAsia="Times New Roman" w:hAnsi="Arial" w:cs="Arial"/>
-          <w:color w:val="000000"/>
-        </w:rPr>
-        <w:t xml:space="preserve"> for analyses of future studies</w:t>
-      </w:r>
-      <w:r>
-        <w:rPr>
-          <w:rFonts w:ascii="Arial" w:eastAsia="Times New Roman" w:hAnsi="Arial" w:cs="Arial"/>
-          <w:color w:val="000000"/>
-        </w:rPr>
-        <w:t>.</w:t>
-      </w:r>
-    </w:p>
-    <w:p>
-      <w:pPr>
-        <w:spacing w:after="0" w:line="240" w:lineRule="auto"/>
-        <w:textAlignment w:val="baseline"/>
-        <w:rPr>
-          <w:rFonts w:ascii="Arial" w:eastAsia="Times New Roman" w:hAnsi="Arial" w:cs="Arial"/>
-          <w:color w:val="000000"/>
-        </w:rPr>
-      </w:pPr>
-    </w:p>
-    <w:p>
-      <w:pPr>
-        <w:spacing w:after="0" w:line="240" w:lineRule="auto"/>
-        <w:jc w:val="center"/>
-        <w:textAlignment w:val="baseline"/>
-        <w:rPr>
-          <w:rFonts w:ascii="Arial" w:eastAsia="Times New Roman" w:hAnsi="Arial" w:cs="Arial"/>
-          <w:color w:val="000000"/>
-        </w:rPr>
-      </w:pPr>
-      <w:r>
-        <w:rPr>
-          <w:rFonts w:ascii="Arial" w:eastAsia="Times New Roman" w:hAnsi="Arial" w:cs="Arial"/>
-          <w:color w:val="000000"/>
-        </w:rPr>
-        <w:t xml:space="preserve">PROPOSED </w:t>
-      </w:r>
-      <w:r>
-        <w:rPr>
-          <w:rFonts w:ascii="Arial" w:eastAsia="Times New Roman" w:hAnsi="Arial" w:cs="Arial"/>
-          <w:color w:val="000000"/>
-        </w:rPr>
-        <w:t>RESULTS</w:t>
-      </w:r>
-    </w:p>
-    <w:p>
-      <w:pPr>
-        <w:spacing w:after="0" w:line="240" w:lineRule="auto"/>
-        <w:textAlignment w:val="baseline"/>
-        <w:rPr>
-          <w:rFonts w:ascii="Arial" w:eastAsia="Times New Roman" w:hAnsi="Arial" w:cs="Arial"/>
-          <w:color w:val="000000"/>
-        </w:rPr>
-      </w:pPr>
-    </w:p>
-    <w:p>
-      <w:pPr>
-        <w:spacing w:after="0" w:line="240" w:lineRule="auto"/>
-        <w:textAlignment w:val="baseline"/>
-        <w:rPr>
-          <w:rFonts w:ascii="Arial" w:eastAsia="Times New Roman" w:hAnsi="Arial" w:cs="Arial"/>
-          <w:color w:val="000000"/>
-        </w:rPr>
-      </w:pPr>
-      <w:r>
-        <w:rPr>
-          <w:rFonts w:ascii="Arial" w:eastAsia="Times New Roman" w:hAnsi="Arial" w:cs="Arial"/>
-          <w:color w:val="000000"/>
-        </w:rPr>
-        <w:tab/>
-        <w:t>Although the timing of this experiment coincided with precipitation that may have interfered with irrigation-related results, we hope we will still be able to identify trends in the data. It will be particularly interesting to visualize the effect of different nitrogen treatments at deficient irrigation levels. We hope to provide excellent analysis tools in the Docker container system that can easily applied to future duplications of this study. Using the ggplot2 package in R, we propose the following figures:</w:t>
+        <w:t>system that can easily applied to future duplications of this study. Using the ggplot2 package in R, we propose the following figures:</w:t>
       </w:r>
     </w:p>
     <w:p>
@@ -2168,13 +2664,13 @@
         <w:spacing w:line="254" w:lineRule="auto"/>
         <w:rPr>
           <w:rFonts w:ascii="Arial" w:hAnsi="Arial" w:cs="Arial"/>
-          <w:color w:val="000000"/>
-        </w:rPr>
-      </w:pPr>
-      <w:r>
-        <w:rPr>
-          <w:rFonts w:ascii="Arial" w:hAnsi="Arial" w:cs="Arial"/>
-          <w:color w:val="000000"/>
+          <w:color w:val="A6A6A6" w:themeColor="background1" w:themeShade="A6"/>
+        </w:rPr>
+      </w:pPr>
+      <w:r>
+        <w:rPr>
+          <w:rFonts w:ascii="Arial" w:hAnsi="Arial" w:cs="Arial"/>
+          <w:color w:val="A6A6A6" w:themeColor="background1" w:themeShade="A6"/>
         </w:rPr>
         <w:t>We will provide a diagram of the study site, including treatments applied to each plot, sensor locations, and data-logger locations.</w:t>
       </w:r>
@@ -2189,13 +2685,13 @@
         <w:spacing w:line="254" w:lineRule="auto"/>
         <w:rPr>
           <w:rFonts w:ascii="Arial" w:hAnsi="Arial" w:cs="Arial"/>
-          <w:color w:val="000000"/>
-        </w:rPr>
-      </w:pPr>
-      <w:r>
-        <w:rPr>
-          <w:rFonts w:ascii="Arial" w:hAnsi="Arial" w:cs="Arial"/>
-          <w:color w:val="000000"/>
+          <w:color w:val="A6A6A6" w:themeColor="background1" w:themeShade="A6"/>
+        </w:rPr>
+      </w:pPr>
+      <w:r>
+        <w:rPr>
+          <w:rFonts w:ascii="Arial" w:hAnsi="Arial" w:cs="Arial"/>
+          <w:color w:val="A6A6A6" w:themeColor="background1" w:themeShade="A6"/>
         </w:rPr>
         <w:t xml:space="preserve">Plots 43, 53, and 63 are all provided with optimum nitrogen fertilizer, but each represents a different irrigation treatment (full, high, and low, respectively). They each have water potential sensors at 6” and 12” beneath the soil surface. These give values (in </w:t>
       </w:r>
@@ -2203,7 +2699,7 @@
       <w:r>
         <w:rPr>
           <w:rFonts w:ascii="Arial" w:hAnsi="Arial" w:cs="Arial"/>
-          <w:color w:val="000000"/>
+          <w:color w:val="A6A6A6" w:themeColor="background1" w:themeShade="A6"/>
         </w:rPr>
         <w:t>kPA</w:t>
       </w:r>
@@ -2211,35 +2707,35 @@
       <w:r>
         <w:rPr>
           <w:rFonts w:ascii="Arial" w:hAnsi="Arial" w:cs="Arial"/>
-          <w:color w:val="000000"/>
+          <w:color w:val="A6A6A6" w:themeColor="background1" w:themeShade="A6"/>
         </w:rPr>
         <w:t>) for water that is available to the plant. This chart will help readers to visualize the three water treatments in optimal nitrogen conditions</w:t>
       </w:r>
       <w:r>
         <w:rPr>
           <w:rFonts w:ascii="Arial" w:hAnsi="Arial" w:cs="Arial"/>
-          <w:color w:val="000000"/>
+          <w:color w:val="A6A6A6" w:themeColor="background1" w:themeShade="A6"/>
         </w:rPr>
         <w:t xml:space="preserve"> over time</w:t>
       </w:r>
       <w:r>
         <w:rPr>
           <w:rFonts w:ascii="Arial" w:hAnsi="Arial" w:cs="Arial"/>
-          <w:color w:val="000000"/>
+          <w:color w:val="A6A6A6" w:themeColor="background1" w:themeShade="A6"/>
         </w:rPr>
         <w:t>.</w:t>
       </w:r>
       <w:r>
         <w:rPr>
           <w:rFonts w:ascii="Arial" w:hAnsi="Arial" w:cs="Arial"/>
-          <w:color w:val="000000"/>
+          <w:color w:val="A6A6A6" w:themeColor="background1" w:themeShade="A6"/>
         </w:rPr>
         <w:t xml:space="preserve"> Separate charts may be necessary for each depth.</w:t>
       </w:r>
       <w:r>
         <w:rPr>
           <w:rFonts w:ascii="Arial" w:hAnsi="Arial" w:cs="Arial"/>
-          <w:color w:val="000000"/>
+          <w:color w:val="A6A6A6" w:themeColor="background1" w:themeShade="A6"/>
         </w:rPr>
         <w:t xml:space="preserve">  </w:t>
       </w:r>
@@ -2254,13 +2750,13 @@
         <w:spacing w:line="254" w:lineRule="auto"/>
         <w:rPr>
           <w:rFonts w:ascii="Arial" w:hAnsi="Arial" w:cs="Arial"/>
-          <w:color w:val="000000"/>
-        </w:rPr>
-      </w:pPr>
-      <w:r>
-        <w:rPr>
-          <w:rFonts w:ascii="Arial" w:hAnsi="Arial" w:cs="Arial"/>
-          <w:color w:val="000000"/>
+          <w:color w:val="A6A6A6" w:themeColor="background1" w:themeShade="A6"/>
+        </w:rPr>
+      </w:pPr>
+      <w:r>
+        <w:rPr>
+          <w:rFonts w:ascii="Arial" w:hAnsi="Arial" w:cs="Arial"/>
+          <w:color w:val="A6A6A6" w:themeColor="background1" w:themeShade="A6"/>
         </w:rPr>
         <w:t xml:space="preserve">Volumetric water content data is available from all 27 plots. This data will be used to plot the total soil water content by water treatment for each nitrogen treatment. Separate graphs will be made for each water treatment. Here, we expect to see available water decrease (particularly in low irrigation treatment plots) in plots that have been treated with excessive nitrogen. </w:t>
       </w:r>
@@ -2275,13 +2771,13 @@
         <w:spacing w:line="254" w:lineRule="auto"/>
         <w:rPr>
           <w:rFonts w:ascii="Arial" w:hAnsi="Arial" w:cs="Arial"/>
-          <w:color w:val="000000"/>
-        </w:rPr>
-      </w:pPr>
-      <w:r>
-        <w:rPr>
-          <w:rFonts w:ascii="Arial" w:hAnsi="Arial" w:cs="Arial"/>
-          <w:color w:val="000000"/>
+          <w:color w:val="A6A6A6" w:themeColor="background1" w:themeShade="A6"/>
+        </w:rPr>
+      </w:pPr>
+      <w:r>
+        <w:rPr>
+          <w:rFonts w:ascii="Arial" w:hAnsi="Arial" w:cs="Arial"/>
+          <w:color w:val="A6A6A6" w:themeColor="background1" w:themeShade="A6"/>
         </w:rPr>
         <w:t>Three charts (one for each irrigation treatment) will be developed to show the change in NDVI over time between nitrogen treatments. Here, we expect to see NDVI values decrease over time in nitrogen deficient plots, and more so in plots that are also water stressed.</w:t>
       </w:r>
@@ -2296,20 +2792,20 @@
         <w:spacing w:line="254" w:lineRule="auto"/>
         <w:rPr>
           <w:rFonts w:ascii="Arial" w:hAnsi="Arial" w:cs="Arial"/>
-          <w:color w:val="000000"/>
-        </w:rPr>
-      </w:pPr>
-      <w:r>
-        <w:rPr>
-          <w:rFonts w:ascii="Arial" w:hAnsi="Arial" w:cs="Arial"/>
-          <w:color w:val="000000"/>
+          <w:color w:val="A6A6A6" w:themeColor="background1" w:themeShade="A6"/>
+        </w:rPr>
+      </w:pPr>
+      <w:r>
+        <w:rPr>
+          <w:rFonts w:ascii="Arial" w:hAnsi="Arial" w:cs="Arial"/>
+          <w:color w:val="A6A6A6" w:themeColor="background1" w:themeShade="A6"/>
         </w:rPr>
         <w:t>Line charts will be developed to show the change in canopy temperature o</w:t>
       </w:r>
       <w:r>
         <w:rPr>
           <w:rFonts w:ascii="Arial" w:hAnsi="Arial" w:cs="Arial"/>
-          <w:color w:val="000000"/>
+          <w:color w:val="A6A6A6" w:themeColor="background1" w:themeShade="A6"/>
         </w:rPr>
         <w:t>ver time. Because increased canopy temperature is associated with water stress, the most interesting treatments to observe will be the high nitrogen treatments with low water supply. These should show more stress than low water plots with optimal or deficient nitrogen application.</w:t>
       </w:r>
@@ -2324,13 +2820,13 @@
         <w:spacing w:line="254" w:lineRule="auto"/>
         <w:rPr>
           <w:rFonts w:ascii="Arial" w:hAnsi="Arial" w:cs="Arial"/>
-          <w:color w:val="000000"/>
-        </w:rPr>
-      </w:pPr>
-      <w:r>
-        <w:rPr>
-          <w:rFonts w:ascii="Arial" w:hAnsi="Arial" w:cs="Arial"/>
-          <w:color w:val="000000"/>
+          <w:color w:val="A6A6A6" w:themeColor="background1" w:themeShade="A6"/>
+        </w:rPr>
+      </w:pPr>
+      <w:r>
+        <w:rPr>
+          <w:rFonts w:ascii="Arial" w:hAnsi="Arial" w:cs="Arial"/>
+          <w:color w:val="A6A6A6" w:themeColor="background1" w:themeShade="A6"/>
         </w:rPr>
         <w:t>Finally, we will provide a schematic to demonstrate the process taken to tidy, combine, analyze, and containerize the data.</w:t>
       </w:r>
@@ -2347,10 +2843,44 @@
       <w:r>
         <w:rPr>
           <w:rFonts w:ascii="Arial" w:hAnsi="Arial" w:cs="Arial"/>
-          <w:color w:val="000000"/>
-        </w:rPr>
-        <w:t xml:space="preserve">For the Milestone Results assignment, we will provide a completed schematic and the first line chart described above. </w:t>
-      </w:r>
+          <w:color w:val="A6A6A6" w:themeColor="background1" w:themeShade="A6"/>
+        </w:rPr>
+        <w:t>For the Milestone Results assignment, we will provide a completed schematic and the first line chart described above.</w:t>
+      </w:r>
+      <w:r>
+        <w:rPr>
+          <w:rFonts w:ascii="Arial" w:hAnsi="Arial" w:cs="Arial"/>
+          <w:color w:val="000000"/>
+        </w:rPr>
+        <w:t xml:space="preserve"> </w:t>
+      </w:r>
+    </w:p>
+    <w:p>
+      <w:pPr>
+        <w:spacing w:line="254" w:lineRule="auto"/>
+        <w:ind w:left="360"/>
+        <w:rPr>
+          <w:rFonts w:ascii="Arial" w:hAnsi="Arial" w:cs="Arial"/>
+        </w:rPr>
+      </w:pPr>
+    </w:p>
+    <w:p>
+      <w:pPr>
+        <w:spacing w:line="254" w:lineRule="auto"/>
+        <w:ind w:left="360"/>
+        <w:rPr>
+          <w:rFonts w:ascii="Arial" w:hAnsi="Arial" w:cs="Arial"/>
+        </w:rPr>
+      </w:pPr>
+    </w:p>
+    <w:p>
+      <w:pPr>
+        <w:spacing w:line="254" w:lineRule="auto"/>
+        <w:ind w:left="360"/>
+        <w:rPr>
+          <w:rFonts w:ascii="Arial" w:hAnsi="Arial" w:cs="Arial"/>
+        </w:rPr>
+      </w:pPr>
     </w:p>
     <w:p>
       <w:pPr>
@@ -2365,7 +2895,6 @@
         <w:rPr>
           <w:rFonts w:ascii="Arial" w:hAnsi="Arial" w:cs="Arial"/>
         </w:rPr>
-        <w:lastRenderedPageBreak/>
         <w:t>REFERENCE</w:t>
       </w:r>
       <w:r>
@@ -2534,23 +3063,7 @@
           <w:rFonts w:ascii="Arial" w:eastAsia="Times New Roman" w:hAnsi="Arial" w:cs="Arial"/>
           <w:color w:val="000000"/>
         </w:rPr>
-        <w:t xml:space="preserve">, </w:t>
-      </w:r>
-      <w:proofErr w:type="gramStart"/>
-      <w:r>
-        <w:rPr>
-          <w:rFonts w:ascii="Arial" w:eastAsia="Times New Roman" w:hAnsi="Arial" w:cs="Arial"/>
-          <w:color w:val="000000"/>
-        </w:rPr>
-        <w:t>A</w:t>
-      </w:r>
-      <w:proofErr w:type="gramEnd"/>
-      <w:r>
-        <w:rPr>
-          <w:rFonts w:ascii="Arial" w:eastAsia="Times New Roman" w:hAnsi="Arial" w:cs="Arial"/>
-          <w:color w:val="000000"/>
-        </w:rPr>
-        <w:t xml:space="preserve">. Assessing the significance of climate and community factors on urban water demand. </w:t>
+        <w:t xml:space="preserve">, A. Assessing the significance of climate and community factors on urban water demand. </w:t>
       </w:r>
       <w:r>
         <w:rPr>
@@ -2864,6 +3377,7 @@
           <w:rFonts w:ascii="Arial" w:eastAsia="Times New Roman" w:hAnsi="Arial" w:cs="Arial"/>
           <w:color w:val="000000"/>
         </w:rPr>
+        <w:lastRenderedPageBreak/>
         <w:t>6</w:t>
       </w:r>
       <w:r>
@@ -2910,16 +3424,7 @@
           <w:rFonts w:ascii="Arial" w:eastAsia="Times New Roman" w:hAnsi="Arial" w:cs="Arial"/>
           <w:color w:val="000000"/>
         </w:rPr>
-        <w:t xml:space="preserve">, R. K. &amp; Neale, C. M. U. Situational Waste in Landscape Watering: Residential </w:t>
-      </w:r>
-      <w:bookmarkStart w:id="0" w:name="_GoBack"/>
-      <w:bookmarkEnd w:id="0"/>
-      <w:r>
-        <w:rPr>
-          <w:rFonts w:ascii="Arial" w:eastAsia="Times New Roman" w:hAnsi="Arial" w:cs="Arial"/>
-          <w:color w:val="000000"/>
-        </w:rPr>
-        <w:t xml:space="preserve">and Business Water Use in an Urban Utah Community </w:t>
+        <w:t xml:space="preserve">, R. K. &amp; Neale, C. M. U. Situational Waste in Landscape Watering: Residential and Business Water Use in an Urban Utah Community </w:t>
       </w:r>
       <w:r>
         <w:rPr>
@@ -3522,8 +4027,8 @@
 </file>
 
 <file path=word/numbering.xml><?xml version="1.0" encoding="utf-8"?>
-<w:numbering xmlns:wpc="http://schemas.microsoft.com/office/word/2010/wordprocessingCanvas" xmlns:mc="http://schemas.openxmlformats.org/markup-compatibility/2006" xmlns:o="urn:schemas-microsoft-com:office:office" xmlns:r="http://schemas.openxmlformats.org/officeDocument/2006/relationships" xmlns:m="http://schemas.openxmlformats.org/officeDocument/2006/math" xmlns:v="urn:schemas-microsoft-com:vml" xmlns:wp14="http://schemas.microsoft.com/office/word/2010/wordprocessingDrawing" xmlns:wp="http://schemas.openxmlformats.org/drawingml/2006/wordprocessingDrawing" xmlns:w10="urn:schemas-microsoft-com:office:word" xmlns:w="http://schemas.openxmlformats.org/wordprocessingml/2006/main" xmlns:w14="http://schemas.microsoft.com/office/word/2010/wordml" xmlns:w15="http://schemas.microsoft.com/office/word/2012/wordml" xmlns:wpg="http://schemas.microsoft.com/office/word/2010/wordprocessingGroup" xmlns:wpi="http://schemas.microsoft.com/office/word/2010/wordprocessingInk" xmlns:wne="http://schemas.microsoft.com/office/word/2006/wordml" xmlns:wps="http://schemas.microsoft.com/office/word/2010/wordprocessingShape" mc:Ignorable="w14 w15 wp14">
-  <w:abstractNum w:abstractNumId="0" w15:restartNumberingAfterBreak="0">
+<w:numbering xmlns:wpc="http://schemas.microsoft.com/office/word/2010/wordprocessingCanvas" xmlns:mo="http://schemas.microsoft.com/office/mac/office/2008/main" xmlns:mc="http://schemas.openxmlformats.org/markup-compatibility/2006" xmlns:mv="urn:schemas-microsoft-com:mac:vml" xmlns:o="urn:schemas-microsoft-com:office:office" xmlns:r="http://schemas.openxmlformats.org/officeDocument/2006/relationships" xmlns:m="http://schemas.openxmlformats.org/officeDocument/2006/math" xmlns:v="urn:schemas-microsoft-com:vml" xmlns:wp14="http://schemas.microsoft.com/office/word/2010/wordprocessingDrawing" xmlns:wp="http://schemas.openxmlformats.org/drawingml/2006/wordprocessingDrawing" xmlns:w10="urn:schemas-microsoft-com:office:word" xmlns:w="http://schemas.openxmlformats.org/wordprocessingml/2006/main" xmlns:w14="http://schemas.microsoft.com/office/word/2010/wordml" xmlns:w15="http://schemas.microsoft.com/office/word/2012/wordml" xmlns:wpg="http://schemas.microsoft.com/office/word/2010/wordprocessingGroup" xmlns:wpi="http://schemas.microsoft.com/office/word/2010/wordprocessingInk" xmlns:wne="http://schemas.microsoft.com/office/word/2006/wordml" xmlns:wps="http://schemas.microsoft.com/office/word/2010/wordprocessingShape" mc:Ignorable="w14 w15 wp14">
+  <w:abstractNum w:abstractNumId="0">
     <w:nsid w:val="033B1A1A"/>
     <w:multiLevelType w:val="hybridMultilevel"/>
     <w:tmpl w:val="36D8889E"/>
@@ -3612,7 +4117,7 @@
       </w:pPr>
     </w:lvl>
   </w:abstractNum>
-  <w:abstractNum w:abstractNumId="1" w15:restartNumberingAfterBreak="0">
+  <w:abstractNum w:abstractNumId="1">
     <w:nsid w:val="17246653"/>
     <w:multiLevelType w:val="multilevel"/>
     <w:tmpl w:val="7FCAD1D6"/>
@@ -3761,7 +4266,7 @@
       </w:rPr>
     </w:lvl>
   </w:abstractNum>
-  <w:abstractNum w:abstractNumId="2" w15:restartNumberingAfterBreak="0">
+  <w:abstractNum w:abstractNumId="2">
     <w:nsid w:val="57C14DBF"/>
     <w:multiLevelType w:val="multilevel"/>
     <w:tmpl w:val="9A9E4A0A"/>
@@ -3910,7 +4415,7 @@
       </w:rPr>
     </w:lvl>
   </w:abstractNum>
-  <w:abstractNum w:abstractNumId="3" w15:restartNumberingAfterBreak="0">
+  <w:abstractNum w:abstractNumId="3">
     <w:nsid w:val="59432420"/>
     <w:multiLevelType w:val="multilevel"/>
     <w:tmpl w:val="28EC3BF6"/>
@@ -4059,7 +4564,7 @@
       </w:rPr>
     </w:lvl>
   </w:abstractNum>
-  <w:abstractNum w:abstractNumId="4" w15:restartNumberingAfterBreak="0">
+  <w:abstractNum w:abstractNumId="4">
     <w:nsid w:val="7F27462B"/>
     <w:multiLevelType w:val="hybridMultilevel"/>
     <w:tmpl w:val="204C876C"/>
@@ -4207,7 +4712,7 @@
       </w:pPr>
     </w:pPrDefault>
   </w:docDefaults>
-  <w:latentStyles w:defLockedState="0" w:defUIPriority="99" w:defSemiHidden="0" w:defUnhideWhenUsed="0" w:defQFormat="0" w:count="371">
+  <w:latentStyles w:defLockedState="0" w:defUIPriority="99" w:defSemiHidden="0" w:defUnhideWhenUsed="0" w:defQFormat="0" w:count="382">
     <w:lsdException w:name="Normal" w:uiPriority="0" w:qFormat="1"/>
     <w:lsdException w:name="heading 1" w:uiPriority="9" w:qFormat="1"/>
     <w:lsdException w:name="heading 2" w:semiHidden="1" w:uiPriority="9" w:unhideWhenUsed="1" w:qFormat="1"/>
@@ -4579,6 +5084,8 @@
     <w:lsdException w:name="List Table 5 Dark Accent 6" w:uiPriority="50"/>
     <w:lsdException w:name="List Table 6 Colorful Accent 6" w:uiPriority="51"/>
     <w:lsdException w:name="List Table 7 Colorful Accent 6" w:uiPriority="52"/>
+    <w:lsdException w:name="Mention" w:semiHidden="1" w:unhideWhenUsed="1"/>
+    <w:lsdException w:name="Smart Hyperlink" w:semiHidden="1" w:unhideWhenUsed="1"/>
   </w:latentStyles>
   <w:style w:type="paragraph" w:default="1" w:styleId="Normal">
     <w:name w:val="Normal"/>
@@ -5010,7 +5517,7 @@
 </file>
 
 <file path=customXml/itemProps1.xml><?xml version="1.0" encoding="utf-8"?>
-<ds:datastoreItem xmlns:ds="http://schemas.openxmlformats.org/officeDocument/2006/customXml" ds:itemID="{D4C60F3A-5C43-4A91-AE0A-780758C9F93A}">
+<ds:datastoreItem xmlns:ds="http://schemas.openxmlformats.org/officeDocument/2006/customXml" ds:itemID="{061FFEE0-E5A7-D748-A575-AF273862AEE0}">
   <ds:schemaRefs>
     <ds:schemaRef ds:uri="http://schemas.openxmlformats.org/officeDocument/2006/bibliography"/>
   </ds:schemaRefs>

</xml_diff>